<commit_message>
name bug fix, 7주차 작업일지
</commit_message>
<xml_diff>
--- a/보고서/NetworkGame.docx
+++ b/보고서/NetworkGame.docx
@@ -1433,7 +1433,7 @@
           <v:rect id="rectole0000000000" o:spid="_x0000_i1025" style="width:281.5pt;height:219.5pt" o:ole="" o:preferrelative="t" stroked="f">
             <v:imagedata r:id="rId6" o:title=""/>
           </v:rect>
-          <o:OLEObject Type="Embed" ProgID="StaticMetafile" ShapeID="rectole0000000000" DrawAspect="Content" ObjectID="_1604304922" r:id="rId7"/>
+          <o:OLEObject Type="Embed" ProgID="StaticMetafile" ShapeID="rectole0000000000" DrawAspect="Content" ObjectID="_1604905919" r:id="rId7"/>
         </w:object>
       </w:r>
     </w:p>
@@ -1510,7 +1510,7 @@
           <v:rect id="rectole0000000001" o:spid="_x0000_i1026" style="width:27.5pt;height:26pt" o:ole="" o:preferrelative="t" stroked="f">
             <v:imagedata r:id="rId8" o:title=""/>
           </v:rect>
-          <o:OLEObject Type="Embed" ProgID="StaticMetafile" ShapeID="rectole0000000001" DrawAspect="Content" ObjectID="_1604304923" r:id="rId9"/>
+          <o:OLEObject Type="Embed" ProgID="StaticMetafile" ShapeID="rectole0000000001" DrawAspect="Content" ObjectID="_1604905920" r:id="rId9"/>
         </w:object>
       </w:r>
     </w:p>
@@ -1595,7 +1595,7 @@
           <v:rect id="rectole0000000002" o:spid="_x0000_i1027" style="width:43pt;height:33.5pt" o:ole="" o:preferrelative="t" stroked="f">
             <v:imagedata r:id="rId10" o:title=""/>
           </v:rect>
-          <o:OLEObject Type="Embed" ProgID="StaticMetafile" ShapeID="rectole0000000002" DrawAspect="Content" ObjectID="_1604304924" r:id="rId11"/>
+          <o:OLEObject Type="Embed" ProgID="StaticMetafile" ShapeID="rectole0000000002" DrawAspect="Content" ObjectID="_1604905921" r:id="rId11"/>
         </w:object>
       </w:r>
     </w:p>
@@ -1696,7 +1696,7 @@
           <v:rect id="rectole0000000003" o:spid="_x0000_i1028" style="width:38.5pt;height:36.5pt" o:ole="" o:preferrelative="t" stroked="f">
             <v:imagedata r:id="rId12" o:title=""/>
           </v:rect>
-          <o:OLEObject Type="Embed" ProgID="StaticMetafile" ShapeID="rectole0000000003" DrawAspect="Content" ObjectID="_1604304925" r:id="rId13"/>
+          <o:OLEObject Type="Embed" ProgID="StaticMetafile" ShapeID="rectole0000000003" DrawAspect="Content" ObjectID="_1604905922" r:id="rId13"/>
         </w:object>
       </w:r>
     </w:p>
@@ -1766,7 +1766,7 @@
           <v:rect id="rectole0000000004" o:spid="_x0000_i1029" style="width:37pt;height:31pt" o:ole="" o:preferrelative="t" stroked="f">
             <v:imagedata r:id="rId14" o:title=""/>
           </v:rect>
-          <o:OLEObject Type="Embed" ProgID="StaticMetafile" ShapeID="rectole0000000004" DrawAspect="Content" ObjectID="_1604304926" r:id="rId15"/>
+          <o:OLEObject Type="Embed" ProgID="StaticMetafile" ShapeID="rectole0000000004" DrawAspect="Content" ObjectID="_1604905923" r:id="rId15"/>
         </w:object>
       </w:r>
     </w:p>
@@ -1845,7 +1845,7 @@
           <v:rect id="rectole0000000005" o:spid="_x0000_i1030" style="width:42.5pt;height:38.5pt" o:ole="" o:preferrelative="t" stroked="f">
             <v:imagedata r:id="rId16" o:title=""/>
           </v:rect>
-          <o:OLEObject Type="Embed" ProgID="StaticMetafile" ShapeID="rectole0000000005" DrawAspect="Content" ObjectID="_1604304927" r:id="rId17"/>
+          <o:OLEObject Type="Embed" ProgID="StaticMetafile" ShapeID="rectole0000000005" DrawAspect="Content" ObjectID="_1604905924" r:id="rId17"/>
         </w:object>
       </w:r>
       <w:r>
@@ -1915,7 +1915,7 @@
           <v:rect id="rectole0000000006" o:spid="_x0000_i1031" style="width:21.5pt;height:24.5pt" o:ole="" o:preferrelative="t" stroked="f">
             <v:imagedata r:id="rId18" o:title=""/>
           </v:rect>
-          <o:OLEObject Type="Embed" ProgID="StaticMetafile" ShapeID="rectole0000000006" DrawAspect="Content" ObjectID="_1604304928" r:id="rId19"/>
+          <o:OLEObject Type="Embed" ProgID="StaticMetafile" ShapeID="rectole0000000006" DrawAspect="Content" ObjectID="_1604905925" r:id="rId19"/>
         </w:object>
       </w:r>
       <w:r>
@@ -1969,7 +1969,7 @@
           <v:rect id="rectole0000000007" o:spid="_x0000_i1032" style="width:17pt;height:27pt" o:ole="" o:preferrelative="t" stroked="f">
             <v:imagedata r:id="rId20" o:title=""/>
           </v:rect>
-          <o:OLEObject Type="Embed" ProgID="StaticMetafile" ShapeID="rectole0000000007" DrawAspect="Content" ObjectID="_1604304929" r:id="rId21"/>
+          <o:OLEObject Type="Embed" ProgID="StaticMetafile" ShapeID="rectole0000000007" DrawAspect="Content" ObjectID="_1604905926" r:id="rId21"/>
         </w:object>
       </w:r>
     </w:p>
@@ -2146,7 +2146,7 @@
           <v:rect id="rectole0000000008" o:spid="_x0000_i1033" style="width:95pt;height:134pt" o:ole="" o:preferrelative="t" stroked="f">
             <v:imagedata r:id="rId22" o:title=""/>
           </v:rect>
-          <o:OLEObject Type="Embed" ProgID="StaticMetafile" ShapeID="rectole0000000008" DrawAspect="Content" ObjectID="_1604304930" r:id="rId23"/>
+          <o:OLEObject Type="Embed" ProgID="StaticMetafile" ShapeID="rectole0000000008" DrawAspect="Content" ObjectID="_1604905927" r:id="rId23"/>
         </w:object>
       </w:r>
       <w:r>
@@ -2572,7 +2572,7 @@
           <v:rect id="rectole0000000009" o:spid="_x0000_i1034" style="width:242.5pt;height:645pt" o:ole="" o:preferrelative="t" stroked="f">
             <v:imagedata r:id="rId24" o:title=""/>
           </v:rect>
-          <o:OLEObject Type="Embed" ProgID="StaticMetafile" ShapeID="rectole0000000009" DrawAspect="Content" ObjectID="_1604304931" r:id="rId25"/>
+          <o:OLEObject Type="Embed" ProgID="StaticMetafile" ShapeID="rectole0000000009" DrawAspect="Content" ObjectID="_1604905928" r:id="rId25"/>
         </w:object>
       </w:r>
     </w:p>
@@ -2842,7 +2842,7 @@
           <v:rect id="rectole0000000010" o:spid="_x0000_i1035" style="width:403pt;height:510.5pt" o:ole="" o:preferrelative="t" stroked="f">
             <v:imagedata r:id="rId26" o:title=""/>
           </v:rect>
-          <o:OLEObject Type="Embed" ProgID="StaticMetafile" ShapeID="rectole0000000010" DrawAspect="Content" ObjectID="_1604304932" r:id="rId27"/>
+          <o:OLEObject Type="Embed" ProgID="StaticMetafile" ShapeID="rectole0000000010" DrawAspect="Content" ObjectID="_1604905929" r:id="rId27"/>
         </w:object>
       </w:r>
     </w:p>
@@ -3199,6 +3199,55 @@
     </w:p>
     <w:p>
       <w:pPr>
+        <w:rPr>
+          <w:rFonts w:ascii="맑은 고딕" w:eastAsia="맑은 고딕" w:hAnsi="맑은 고딕" w:cs="맑은 고딕"/>
+        </w:rPr>
+      </w:pPr>
+    </w:p>
+    <w:p>
+      <w:pPr>
+        <w:rPr>
+          <w:rFonts w:ascii="맑은 고딕" w:eastAsia="맑은 고딕" w:hAnsi="맑은 고딕" w:cs="맑은 고딕"/>
+        </w:rPr>
+      </w:pPr>
+    </w:p>
+    <w:p>
+      <w:pPr>
+        <w:rPr>
+          <w:rFonts w:ascii="맑은 고딕" w:eastAsia="맑은 고딕" w:hAnsi="맑은 고딕" w:cs="맑은 고딕"/>
+        </w:rPr>
+      </w:pPr>
+    </w:p>
+    <w:p>
+      <w:pPr>
+        <w:rPr>
+          <w:rFonts w:ascii="맑은 고딕" w:eastAsia="맑은 고딕" w:hAnsi="맑은 고딕" w:cs="맑은 고딕"/>
+        </w:rPr>
+      </w:pPr>
+    </w:p>
+    <w:p>
+      <w:pPr>
+        <w:rPr>
+          <w:rFonts w:ascii="맑은 고딕" w:eastAsia="맑은 고딕" w:hAnsi="맑은 고딕" w:cs="맑은 고딕"/>
+        </w:rPr>
+      </w:pPr>
+    </w:p>
+    <w:p>
+      <w:pPr>
+        <w:rPr>
+          <w:rFonts w:ascii="맑은 고딕" w:eastAsia="맑은 고딕" w:hAnsi="맑은 고딕" w:cs="맑은 고딕"/>
+        </w:rPr>
+      </w:pPr>
+    </w:p>
+    <w:p>
+      <w:pPr>
+        <w:rPr>
+          <w:rFonts w:ascii="맑은 고딕" w:eastAsia="맑은 고딕" w:hAnsi="맑은 고딕" w:cs="맑은 고딕" w:hint="eastAsia"/>
+        </w:rPr>
+      </w:pPr>
+    </w:p>
+    <w:p>
+      <w:pPr>
         <w:numPr>
           <w:ilvl w:val="0"/>
           <w:numId w:val="18"/>
@@ -3216,6 +3265,7 @@
           <w:b/>
           <w:sz w:val="24"/>
         </w:rPr>
+        <w:lastRenderedPageBreak/>
         <w:t>클라이언트</w:t>
       </w:r>
     </w:p>
@@ -3232,9 +3282,19 @@
           <v:rect id="rectole0000000011" o:spid="_x0000_i1036" style="width:363pt;height:613pt" o:ole="" o:preferrelative="t" stroked="f">
             <v:imagedata r:id="rId28" o:title=""/>
           </v:rect>
-          <o:OLEObject Type="Embed" ProgID="StaticMetafile" ShapeID="rectole0000000011" DrawAspect="Content" ObjectID="_1604304933" r:id="rId29"/>
+          <o:OLEObject Type="Embed" ProgID="StaticMetafile" ShapeID="rectole0000000011" DrawAspect="Content" ObjectID="_1604905930" r:id="rId29"/>
         </w:object>
       </w:r>
+    </w:p>
+    <w:p>
+      <w:pPr>
+        <w:ind w:left="800"/>
+        <w:rPr>
+          <w:rFonts w:ascii="맑은 고딕" w:eastAsia="맑은 고딕" w:hAnsi="맑은 고딕" w:cs="맑은 고딕" w:hint="eastAsia"/>
+          <w:b/>
+          <w:sz w:val="22"/>
+        </w:rPr>
+      </w:pPr>
     </w:p>
     <w:p>
       <w:pPr>
@@ -3255,6 +3315,7 @@
           <w:b/>
           <w:sz w:val="22"/>
         </w:rPr>
+        <w:lastRenderedPageBreak/>
         <w:t>순서도 설명</w:t>
       </w:r>
     </w:p>
@@ -3287,7 +3348,6 @@
         <w:rPr>
           <w:rFonts w:ascii="맑은 고딕" w:eastAsia="맑은 고딕" w:hAnsi="맑은 고딕" w:cs="맑은 고딕"/>
         </w:rPr>
-        <w:lastRenderedPageBreak/>
         <w:t>마우스, 키보드, 기타 이벤트에 대한 처리를 합니다.</w:t>
       </w:r>
     </w:p>
@@ -3625,32 +3685,8 @@
     </w:p>
     <w:p>
       <w:pPr>
-        <w:ind w:left="760"/>
-        <w:rPr>
-          <w:rFonts w:ascii="맑은 고딕" w:eastAsia="맑은 고딕" w:hAnsi="맑은 고딕" w:cs="맑은 고딕"/>
-        </w:rPr>
-      </w:pPr>
-    </w:p>
-    <w:p>
-      <w:pPr>
-        <w:ind w:left="760"/>
-        <w:rPr>
-          <w:rFonts w:ascii="맑은 고딕" w:eastAsia="맑은 고딕" w:hAnsi="맑은 고딕" w:cs="맑은 고딕"/>
-        </w:rPr>
-      </w:pPr>
-    </w:p>
-    <w:p>
-      <w:pPr>
-        <w:ind w:left="760"/>
-        <w:rPr>
-          <w:rFonts w:ascii="맑은 고딕" w:eastAsia="맑은 고딕" w:hAnsi="맑은 고딕" w:cs="맑은 고딕"/>
-        </w:rPr>
-      </w:pPr>
-    </w:p>
-    <w:p>
-      <w:pPr>
-        <w:rPr>
-          <w:rFonts w:ascii="맑은 고딕" w:eastAsia="맑은 고딕" w:hAnsi="맑은 고딕" w:cs="맑은 고딕"/>
+        <w:rPr>
+          <w:rFonts w:ascii="맑은 고딕" w:eastAsia="맑은 고딕" w:hAnsi="맑은 고딕" w:cs="맑은 고딕" w:hint="eastAsia"/>
         </w:rPr>
       </w:pPr>
     </w:p>
@@ -3668,6 +3704,7 @@
           <w:b/>
           <w:sz w:val="40"/>
         </w:rPr>
+        <w:lastRenderedPageBreak/>
         <w:t xml:space="preserve">4. Low </w:t>
       </w:r>
       <w:r>
@@ -3724,7 +3761,7 @@
           <v:rect id="rectole0000000012" o:spid="_x0000_i1037" style="width:411pt;height:527.5pt" o:ole="" o:preferrelative="t" stroked="f">
             <v:imagedata r:id="rId30" o:title=""/>
           </v:rect>
-          <o:OLEObject Type="Embed" ProgID="StaticMetafile" ShapeID="rectole0000000012" DrawAspect="Content" ObjectID="_1604304934" r:id="rId31"/>
+          <o:OLEObject Type="Embed" ProgID="StaticMetafile" ShapeID="rectole0000000012" DrawAspect="Content" ObjectID="_1604905931" r:id="rId31"/>
         </w:object>
       </w:r>
     </w:p>
@@ -3766,6 +3803,7 @@
           <w:b/>
           <w:sz w:val="24"/>
         </w:rPr>
+        <w:lastRenderedPageBreak/>
         <w:t>순서도 설명</w:t>
       </w:r>
     </w:p>
@@ -4189,28 +4227,28 @@
         <w:rPr>
           <w:rFonts w:ascii="맑은 고딕" w:eastAsia="맑은 고딕" w:hAnsi="맑은 고딕" w:cs="맑은 고딕"/>
         </w:rPr>
+        <w:t>ProcessExit</w:t>
+      </w:r>
+      <w:proofErr w:type="spellEnd"/>
+      <w:r>
+        <w:rPr>
+          <w:rFonts w:ascii="맑은 고딕" w:eastAsia="맑은 고딕" w:hAnsi="맑은 고딕" w:cs="맑은 고딕"/>
+        </w:rPr>
+        <w:t xml:space="preserve"> 함수</w:t>
+      </w:r>
+    </w:p>
+    <w:p>
+      <w:pPr>
+        <w:ind w:left="1600"/>
+        <w:rPr>
+          <w:rFonts w:ascii="맑은 고딕" w:eastAsia="맑은 고딕" w:hAnsi="맑은 고딕" w:cs="맑은 고딕"/>
+        </w:rPr>
+      </w:pPr>
+      <w:r>
+        <w:rPr>
+          <w:rFonts w:ascii="맑은 고딕" w:eastAsia="맑은 고딕" w:hAnsi="맑은 고딕" w:cs="맑은 고딕"/>
+        </w:rPr>
         <w:lastRenderedPageBreak/>
-        <w:t>ProcessExit</w:t>
-      </w:r>
-      <w:proofErr w:type="spellEnd"/>
-      <w:r>
-        <w:rPr>
-          <w:rFonts w:ascii="맑은 고딕" w:eastAsia="맑은 고딕" w:hAnsi="맑은 고딕" w:cs="맑은 고딕"/>
-        </w:rPr>
-        <w:t xml:space="preserve"> 함수</w:t>
-      </w:r>
-    </w:p>
-    <w:p>
-      <w:pPr>
-        <w:ind w:left="1600"/>
-        <w:rPr>
-          <w:rFonts w:ascii="맑은 고딕" w:eastAsia="맑은 고딕" w:hAnsi="맑은 고딕" w:cs="맑은 고딕"/>
-        </w:rPr>
-      </w:pPr>
-      <w:r>
-        <w:rPr>
-          <w:rFonts w:ascii="맑은 고딕" w:eastAsia="맑은 고딕" w:hAnsi="맑은 고딕" w:cs="맑은 고딕"/>
-        </w:rPr>
         <w:t>클라이언트가 종료 시 SIGNAL_EXIT을 보내는데 그에 대응하는 함수입니다. 받은 신호를 연결된 다른 클라이언트들에게 전달합니다. 클라이언트는 나간 플레이어의 모든 유닛을 제거합니다.</w:t>
       </w:r>
     </w:p>
@@ -4450,6 +4488,16 @@
     </w:p>
     <w:p>
       <w:pPr>
+        <w:ind w:left="1600"/>
+        <w:rPr>
+          <w:rFonts w:ascii="맑은 고딕" w:eastAsia="맑은 고딕" w:hAnsi="맑은 고딕" w:cs="맑은 고딕" w:hint="eastAsia"/>
+        </w:rPr>
+      </w:pPr>
+      <w:bookmarkStart w:id="0" w:name="_GoBack"/>
+      <w:bookmarkEnd w:id="0"/>
+    </w:p>
+    <w:p>
+      <w:pPr>
         <w:numPr>
           <w:ilvl w:val="0"/>
           <w:numId w:val="36"/>
@@ -4483,7 +4531,7 @@
           <v:rect id="rectole0000000013" o:spid="_x0000_i1038" style="width:436.5pt;height:299pt" o:ole="" o:preferrelative="t" stroked="f">
             <v:imagedata r:id="rId32" o:title=""/>
           </v:rect>
-          <o:OLEObject Type="Embed" ProgID="StaticMetafile" ShapeID="rectole0000000013" DrawAspect="Content" ObjectID="_1604304935" r:id="rId33"/>
+          <o:OLEObject Type="Embed" ProgID="StaticMetafile" ShapeID="rectole0000000013" DrawAspect="Content" ObjectID="_1604905932" r:id="rId33"/>
         </w:object>
       </w:r>
     </w:p>
@@ -4997,7 +5045,7 @@
           <v:rect id="rectole0000000014" o:spid="_x0000_i1039" style="width:472pt;height:442.5pt" o:ole="" o:preferrelative="t" stroked="f">
             <v:imagedata r:id="rId34" o:title=""/>
           </v:rect>
-          <o:OLEObject Type="Embed" ProgID="StaticMetafile" ShapeID="rectole0000000014" DrawAspect="Content" ObjectID="_1604304936" r:id="rId35"/>
+          <o:OLEObject Type="Embed" ProgID="StaticMetafile" ShapeID="rectole0000000014" DrawAspect="Content" ObjectID="_1604905933" r:id="rId35"/>
         </w:object>
       </w:r>
     </w:p>
@@ -5110,7 +5158,7 @@
           <v:rect id="rectole0000000015" o:spid="_x0000_i1040" style="width:381pt;height:806pt" o:ole="" o:preferrelative="t" stroked="f">
             <v:imagedata r:id="rId36" o:title=""/>
           </v:rect>
-          <o:OLEObject Type="Embed" ProgID="StaticMetafile" ShapeID="rectole0000000015" DrawAspect="Content" ObjectID="_1604304937" r:id="rId37"/>
+          <o:OLEObject Type="Embed" ProgID="StaticMetafile" ShapeID="rectole0000000015" DrawAspect="Content" ObjectID="_1604905934" r:id="rId37"/>
         </w:object>
       </w:r>
     </w:p>
@@ -18290,6 +18338,7 @@
                 <w:rFonts w:ascii="맑은 고딕" w:eastAsia="맑은 고딕" w:hAnsi="맑은 고딕" w:cs="맑은 고딕"/>
               </w:rPr>
             </w:pPr>
+            <w:bookmarkStart w:id="1" w:name="_Hlk531163479"/>
             <w:r>
               <w:rPr>
                 <w:rFonts w:ascii="맑은 고딕" w:eastAsia="맑은 고딕" w:hAnsi="맑은 고딕" w:cs="맑은 고딕" w:hint="eastAsia"/>
@@ -18441,13 +18490,7 @@
               <w:rPr>
                 <w:rFonts w:ascii="맑은 고딕" w:eastAsia="맑은 고딕" w:hAnsi="맑은 고딕" w:cs="맑은 고딕" w:hint="eastAsia"/>
               </w:rPr>
-              <w:t>서버</w:t>
-            </w:r>
-            <w:r>
-              <w:rPr>
-                <w:rFonts w:ascii="맑은 고딕" w:eastAsia="맑은 고딕" w:hAnsi="맑은 고딕" w:cs="맑은 고딕" w:hint="eastAsia"/>
-              </w:rPr>
-              <w:t xml:space="preserve"> 키보드 입력 구현</w:t>
+              <w:t>서버 키보드 입력 구현</w:t>
             </w:r>
           </w:p>
         </w:tc>
@@ -18522,13 +18565,7 @@
               <w:rPr>
                 <w:rFonts w:ascii="맑은 고딕" w:eastAsia="맑은 고딕" w:hAnsi="맑은 고딕" w:cs="맑은 고딕" w:hint="eastAsia"/>
               </w:rPr>
-              <w:t>클라이언트에서 키보드 입력 시 데이터를 서버에게 보냄</w:t>
-            </w:r>
-            <w:r>
-              <w:rPr>
-                <w:rFonts w:ascii="맑은 고딕" w:eastAsia="맑은 고딕" w:hAnsi="맑은 고딕" w:cs="맑은 고딕" w:hint="eastAsia"/>
-              </w:rPr>
-              <w:t>.</w:t>
+              <w:t>클라이언트에서 키보드 입력 시 데이터를 서버에게 보냄.</w:t>
             </w:r>
           </w:p>
           <w:p>
@@ -18658,8 +18695,6 @@
               </w:rPr>
               <w:t>클라이언트 버그 확인 및 수정 예정</w:t>
             </w:r>
-            <w:bookmarkStart w:id="0" w:name="_GoBack"/>
-            <w:bookmarkEnd w:id="0"/>
           </w:p>
         </w:tc>
       </w:tr>
@@ -19289,11 +19324,2104 @@
           </w:p>
         </w:tc>
       </w:tr>
+      <w:bookmarkEnd w:id="1"/>
     </w:tbl>
     <w:p>
       <w:pPr>
         <w:rPr>
           <w:rFonts w:ascii="맑은 고딕" w:eastAsia="맑은 고딕" w:hAnsi="맑은 고딕" w:cs="맑은 고딕"/>
+          <w:b/>
+          <w:sz w:val="32"/>
+        </w:rPr>
+      </w:pPr>
+    </w:p>
+    <w:tbl>
+      <w:tblPr>
+        <w:tblW w:w="0" w:type="auto"/>
+        <w:tblInd w:w="108" w:type="dxa"/>
+        <w:tblCellMar>
+          <w:left w:w="10" w:type="dxa"/>
+          <w:right w:w="10" w:type="dxa"/>
+        </w:tblCellMar>
+        <w:tblLook w:val="0000" w:firstRow="0" w:lastRow="0" w:firstColumn="0" w:lastColumn="0" w:noHBand="0" w:noVBand="0"/>
+      </w:tblPr>
+      <w:tblGrid>
+        <w:gridCol w:w="8075"/>
+        <w:gridCol w:w="941"/>
+      </w:tblGrid>
+      <w:tr>
+        <w:trPr>
+          <w:trHeight w:val="1"/>
+        </w:trPr>
+        <w:tc>
+          <w:tcPr>
+            <w:tcW w:w="9016" w:type="dxa"/>
+            <w:gridSpan w:val="2"/>
+            <w:tcBorders>
+              <w:top w:val="single" w:sz="4" w:space="0" w:color="000000"/>
+              <w:left w:val="single" w:sz="4" w:space="0" w:color="000000"/>
+              <w:bottom w:val="single" w:sz="4" w:space="0" w:color="000000"/>
+              <w:right w:val="single" w:sz="4" w:space="0" w:color="000000"/>
+            </w:tcBorders>
+            <w:shd w:val="clear" w:color="auto" w:fill="7030A0"/>
+            <w:tcMar>
+              <w:left w:w="108" w:type="dxa"/>
+              <w:right w:w="108" w:type="dxa"/>
+            </w:tcMar>
+          </w:tcPr>
+          <w:p>
+            <w:pPr>
+              <w:tabs>
+                <w:tab w:val="left" w:pos="7539"/>
+              </w:tabs>
+              <w:spacing w:after="0" w:line="240" w:lineRule="auto"/>
+              <w:rPr>
+                <w:rFonts w:ascii="맑은 고딕" w:eastAsia="맑은 고딕" w:hAnsi="맑은 고딕" w:cs="맑은 고딕"/>
+              </w:rPr>
+            </w:pPr>
+            <w:r>
+              <w:rPr>
+                <w:rFonts w:ascii="맑은 고딕" w:eastAsia="맑은 고딕" w:hAnsi="맑은 고딕" w:cs="맑은 고딕" w:hint="eastAsia"/>
+                <w:b/>
+                <w:color w:val="FFFFFF"/>
+              </w:rPr>
+              <w:lastRenderedPageBreak/>
+              <w:t>6</w:t>
+            </w:r>
+            <w:r>
+              <w:rPr>
+                <w:rFonts w:ascii="맑은 고딕" w:eastAsia="맑은 고딕" w:hAnsi="맑은 고딕" w:cs="맑은 고딕"/>
+                <w:b/>
+                <w:color w:val="FFFFFF"/>
+              </w:rPr>
+              <w:t>주차</w:t>
+            </w:r>
+            <w:r>
+              <w:rPr>
+                <w:rFonts w:ascii="맑은 고딕" w:eastAsia="맑은 고딕" w:hAnsi="맑은 고딕" w:cs="맑은 고딕"/>
+                <w:b/>
+                <w:color w:val="FFFFFF"/>
+              </w:rPr>
+              <w:tab/>
+            </w:r>
+          </w:p>
+        </w:tc>
+      </w:tr>
+      <w:tr>
+        <w:tc>
+          <w:tcPr>
+            <w:tcW w:w="8075" w:type="dxa"/>
+            <w:tcBorders>
+              <w:top w:val="single" w:sz="4" w:space="0" w:color="000000"/>
+              <w:left w:val="single" w:sz="4" w:space="0" w:color="000000"/>
+              <w:bottom w:val="single" w:sz="4" w:space="0" w:color="000000"/>
+              <w:right w:val="single" w:sz="4" w:space="0" w:color="000000"/>
+            </w:tcBorders>
+            <w:shd w:val="clear" w:color="auto" w:fill="7030A0"/>
+            <w:tcMar>
+              <w:left w:w="108" w:type="dxa"/>
+              <w:right w:w="108" w:type="dxa"/>
+            </w:tcMar>
+          </w:tcPr>
+          <w:p>
+            <w:pPr>
+              <w:spacing w:after="0" w:line="240" w:lineRule="auto"/>
+              <w:rPr>
+                <w:rFonts w:ascii="맑은 고딕" w:eastAsia="맑은 고딕" w:hAnsi="맑은 고딕" w:cs="맑은 고딕"/>
+              </w:rPr>
+            </w:pPr>
+            <w:r>
+              <w:rPr>
+                <w:rFonts w:ascii="맑은 고딕" w:eastAsia="맑은 고딕" w:hAnsi="맑은 고딕" w:cs="맑은 고딕"/>
+                <w:b/>
+                <w:color w:val="FFFFFF"/>
+              </w:rPr>
+              <w:t>역할</w:t>
+            </w:r>
+          </w:p>
+        </w:tc>
+        <w:tc>
+          <w:tcPr>
+            <w:tcW w:w="941" w:type="dxa"/>
+            <w:tcBorders>
+              <w:top w:val="single" w:sz="4" w:space="0" w:color="000000"/>
+              <w:left w:val="single" w:sz="4" w:space="0" w:color="000000"/>
+              <w:bottom w:val="single" w:sz="4" w:space="0" w:color="000000"/>
+              <w:right w:val="single" w:sz="4" w:space="0" w:color="000000"/>
+            </w:tcBorders>
+            <w:shd w:val="clear" w:color="auto" w:fill="7030A0"/>
+            <w:tcMar>
+              <w:left w:w="108" w:type="dxa"/>
+              <w:right w:w="108" w:type="dxa"/>
+            </w:tcMar>
+          </w:tcPr>
+          <w:p>
+            <w:pPr>
+              <w:spacing w:after="0" w:line="240" w:lineRule="auto"/>
+              <w:rPr>
+                <w:rFonts w:ascii="맑은 고딕" w:eastAsia="맑은 고딕" w:hAnsi="맑은 고딕" w:cs="맑은 고딕"/>
+              </w:rPr>
+            </w:pPr>
+            <w:r>
+              <w:rPr>
+                <w:rFonts w:ascii="맑은 고딕" w:eastAsia="맑은 고딕" w:hAnsi="맑은 고딕" w:cs="맑은 고딕"/>
+                <w:b/>
+                <w:color w:val="FFFFFF"/>
+              </w:rPr>
+              <w:t>양태윤</w:t>
+            </w:r>
+          </w:p>
+        </w:tc>
+      </w:tr>
+      <w:tr>
+        <w:tc>
+          <w:tcPr>
+            <w:tcW w:w="9016" w:type="dxa"/>
+            <w:gridSpan w:val="2"/>
+            <w:tcBorders>
+              <w:top w:val="single" w:sz="4" w:space="0" w:color="000000"/>
+              <w:left w:val="single" w:sz="4" w:space="0" w:color="000000"/>
+              <w:bottom w:val="single" w:sz="4" w:space="0" w:color="000000"/>
+              <w:right w:val="single" w:sz="4" w:space="0" w:color="000000"/>
+            </w:tcBorders>
+            <w:shd w:val="clear" w:color="000000" w:fill="FFFFFF"/>
+            <w:tcMar>
+              <w:left w:w="108" w:type="dxa"/>
+              <w:right w:w="108" w:type="dxa"/>
+            </w:tcMar>
+          </w:tcPr>
+          <w:p>
+            <w:pPr>
+              <w:numPr>
+                <w:ilvl w:val="0"/>
+                <w:numId w:val="60"/>
+              </w:numPr>
+              <w:spacing w:after="0" w:line="240" w:lineRule="auto"/>
+              <w:ind w:left="760" w:hanging="360"/>
+              <w:rPr>
+                <w:rFonts w:ascii="맑은 고딕" w:eastAsia="맑은 고딕" w:hAnsi="맑은 고딕" w:cs="맑은 고딕"/>
+              </w:rPr>
+            </w:pPr>
+            <w:r>
+              <w:rPr>
+                <w:rFonts w:ascii="맑은 고딕" w:eastAsia="맑은 고딕" w:hAnsi="맑은 고딕" w:cs="맑은 고딕" w:hint="eastAsia"/>
+              </w:rPr>
+              <w:t>버그 수정 및 테스트</w:t>
+            </w:r>
+          </w:p>
+        </w:tc>
+      </w:tr>
+      <w:tr>
+        <w:trPr>
+          <w:trHeight w:val="1"/>
+        </w:trPr>
+        <w:tc>
+          <w:tcPr>
+            <w:tcW w:w="9016" w:type="dxa"/>
+            <w:gridSpan w:val="2"/>
+            <w:tcBorders>
+              <w:top w:val="single" w:sz="4" w:space="0" w:color="000000"/>
+              <w:left w:val="single" w:sz="4" w:space="0" w:color="000000"/>
+              <w:bottom w:val="single" w:sz="4" w:space="0" w:color="000000"/>
+              <w:right w:val="single" w:sz="4" w:space="0" w:color="000000"/>
+            </w:tcBorders>
+            <w:shd w:val="clear" w:color="000000" w:fill="FFFFFF"/>
+            <w:tcMar>
+              <w:left w:w="108" w:type="dxa"/>
+              <w:right w:w="108" w:type="dxa"/>
+            </w:tcMar>
+          </w:tcPr>
+          <w:p>
+            <w:pPr>
+              <w:spacing w:after="0" w:line="240" w:lineRule="auto"/>
+              <w:rPr>
+                <w:rFonts w:ascii="맑은 고딕" w:eastAsia="맑은 고딕" w:hAnsi="맑은 고딕" w:cs="맑은 고딕"/>
+              </w:rPr>
+            </w:pPr>
+            <w:r>
+              <w:rPr>
+                <w:rFonts w:ascii="맑은 고딕" w:eastAsia="맑은 고딕" w:hAnsi="맑은 고딕" w:cs="맑은 고딕"/>
+                <w:b/>
+              </w:rPr>
+              <w:t>진행상황</w:t>
+            </w:r>
+          </w:p>
+        </w:tc>
+      </w:tr>
+      <w:tr>
+        <w:tc>
+          <w:tcPr>
+            <w:tcW w:w="9016" w:type="dxa"/>
+            <w:gridSpan w:val="2"/>
+            <w:tcBorders>
+              <w:top w:val="single" w:sz="4" w:space="0" w:color="000000"/>
+              <w:left w:val="single" w:sz="4" w:space="0" w:color="000000"/>
+              <w:bottom w:val="single" w:sz="4" w:space="0" w:color="000000"/>
+              <w:right w:val="single" w:sz="4" w:space="0" w:color="000000"/>
+            </w:tcBorders>
+            <w:shd w:val="clear" w:color="000000" w:fill="FFFFFF"/>
+            <w:tcMar>
+              <w:left w:w="108" w:type="dxa"/>
+              <w:right w:w="108" w:type="dxa"/>
+            </w:tcMar>
+          </w:tcPr>
+          <w:p>
+            <w:pPr>
+              <w:numPr>
+                <w:ilvl w:val="0"/>
+                <w:numId w:val="61"/>
+              </w:numPr>
+              <w:spacing w:after="0" w:line="240" w:lineRule="auto"/>
+              <w:ind w:left="760" w:hanging="360"/>
+              <w:rPr>
+                <w:rFonts w:ascii="맑은 고딕" w:eastAsia="맑은 고딕" w:hAnsi="맑은 고딕" w:cs="맑은 고딕"/>
+              </w:rPr>
+            </w:pPr>
+            <w:r>
+              <w:rPr>
+                <w:rFonts w:ascii="맑은 고딕" w:eastAsia="맑은 고딕" w:hAnsi="맑은 고딕" w:cs="맑은 고딕" w:hint="eastAsia"/>
+              </w:rPr>
+              <w:t xml:space="preserve">클라이언트 </w:t>
+            </w:r>
+            <w:proofErr w:type="spellStart"/>
+            <w:r>
+              <w:rPr>
+                <w:rFonts w:ascii="맑은 고딕" w:eastAsia="맑은 고딕" w:hAnsi="맑은 고딕" w:cs="맑은 고딕" w:hint="eastAsia"/>
+              </w:rPr>
+              <w:t>텍스쳐</w:t>
+            </w:r>
+            <w:proofErr w:type="spellEnd"/>
+            <w:r>
+              <w:rPr>
+                <w:rFonts w:ascii="맑은 고딕" w:eastAsia="맑은 고딕" w:hAnsi="맑은 고딕" w:cs="맑은 고딕" w:hint="eastAsia"/>
+              </w:rPr>
+              <w:t xml:space="preserve"> 보관 방식을 변경</w:t>
+            </w:r>
+          </w:p>
+          <w:p>
+            <w:pPr>
+              <w:numPr>
+                <w:ilvl w:val="0"/>
+                <w:numId w:val="61"/>
+              </w:numPr>
+              <w:spacing w:after="0" w:line="240" w:lineRule="auto"/>
+              <w:ind w:left="760" w:hanging="360"/>
+              <w:rPr>
+                <w:rFonts w:ascii="맑은 고딕" w:eastAsia="맑은 고딕" w:hAnsi="맑은 고딕" w:cs="맑은 고딕"/>
+              </w:rPr>
+            </w:pPr>
+            <w:r>
+              <w:rPr>
+                <w:rFonts w:ascii="맑은 고딕" w:eastAsia="맑은 고딕" w:hAnsi="맑은 고딕" w:cs="맑은 고딕" w:hint="eastAsia"/>
+              </w:rPr>
+              <w:t xml:space="preserve">서버가 </w:t>
+            </w:r>
+            <w:r>
+              <w:rPr>
+                <w:rFonts w:ascii="맑은 고딕" w:eastAsia="맑은 고딕" w:hAnsi="맑은 고딕" w:cs="맑은 고딕"/>
+              </w:rPr>
+              <w:t>enter</w:t>
+            </w:r>
+            <w:r>
+              <w:rPr>
+                <w:rFonts w:ascii="맑은 고딕" w:eastAsia="맑은 고딕" w:hAnsi="맑은 고딕" w:cs="맑은 고딕" w:hint="eastAsia"/>
+              </w:rPr>
+              <w:t>키를 누르면 정상 종료하도록 변경</w:t>
+            </w:r>
+          </w:p>
+          <w:p>
+            <w:pPr>
+              <w:numPr>
+                <w:ilvl w:val="0"/>
+                <w:numId w:val="61"/>
+              </w:numPr>
+              <w:spacing w:after="0" w:line="240" w:lineRule="auto"/>
+              <w:ind w:left="760" w:hanging="360"/>
+              <w:rPr>
+                <w:rFonts w:ascii="맑은 고딕" w:eastAsia="맑은 고딕" w:hAnsi="맑은 고딕" w:cs="맑은 고딕"/>
+              </w:rPr>
+            </w:pPr>
+            <w:r>
+              <w:rPr>
+                <w:rFonts w:ascii="맑은 고딕" w:eastAsia="맑은 고딕" w:hAnsi="맑은 고딕" w:cs="맑은 고딕" w:hint="eastAsia"/>
+              </w:rPr>
+              <w:t>서버에 키 입력을 위한 스레드 생성</w:t>
+            </w:r>
+          </w:p>
+          <w:p>
+            <w:pPr>
+              <w:numPr>
+                <w:ilvl w:val="0"/>
+                <w:numId w:val="61"/>
+              </w:numPr>
+              <w:spacing w:after="0" w:line="240" w:lineRule="auto"/>
+              <w:ind w:left="760" w:hanging="360"/>
+              <w:rPr>
+                <w:rFonts w:ascii="맑은 고딕" w:eastAsia="맑은 고딕" w:hAnsi="맑은 고딕" w:cs="맑은 고딕"/>
+              </w:rPr>
+            </w:pPr>
+            <w:r>
+              <w:rPr>
+                <w:rFonts w:ascii="맑은 고딕" w:eastAsia="맑은 고딕" w:hAnsi="맑은 고딕" w:cs="맑은 고딕" w:hint="eastAsia"/>
+              </w:rPr>
+              <w:t xml:space="preserve">서버가 플레이어가 </w:t>
+            </w:r>
+            <w:proofErr w:type="spellStart"/>
+            <w:r>
+              <w:rPr>
+                <w:rFonts w:ascii="맑은 고딕" w:eastAsia="맑은 고딕" w:hAnsi="맑은 고딕" w:cs="맑은 고딕" w:hint="eastAsia"/>
+              </w:rPr>
+              <w:t>여러명</w:t>
+            </w:r>
+            <w:proofErr w:type="spellEnd"/>
+            <w:r>
+              <w:rPr>
+                <w:rFonts w:ascii="맑은 고딕" w:eastAsia="맑은 고딕" w:hAnsi="맑은 고딕" w:cs="맑은 고딕" w:hint="eastAsia"/>
+              </w:rPr>
+              <w:t xml:space="preserve"> 들어와도 수용하도록 변경</w:t>
+            </w:r>
+          </w:p>
+        </w:tc>
+      </w:tr>
+      <w:tr>
+        <w:tc>
+          <w:tcPr>
+            <w:tcW w:w="9016" w:type="dxa"/>
+            <w:gridSpan w:val="2"/>
+            <w:tcBorders>
+              <w:top w:val="single" w:sz="4" w:space="0" w:color="000000"/>
+              <w:left w:val="single" w:sz="4" w:space="0" w:color="000000"/>
+              <w:bottom w:val="single" w:sz="4" w:space="0" w:color="000000"/>
+              <w:right w:val="single" w:sz="4" w:space="0" w:color="000000"/>
+            </w:tcBorders>
+            <w:shd w:val="clear" w:color="000000" w:fill="FFFFFF"/>
+            <w:tcMar>
+              <w:left w:w="108" w:type="dxa"/>
+              <w:right w:w="108" w:type="dxa"/>
+            </w:tcMar>
+          </w:tcPr>
+          <w:p>
+            <w:pPr>
+              <w:spacing w:after="0" w:line="240" w:lineRule="auto"/>
+              <w:rPr>
+                <w:rFonts w:ascii="맑은 고딕" w:eastAsia="맑은 고딕" w:hAnsi="맑은 고딕" w:cs="맑은 고딕"/>
+              </w:rPr>
+            </w:pPr>
+            <w:r>
+              <w:rPr>
+                <w:rFonts w:ascii="맑은 고딕" w:eastAsia="맑은 고딕" w:hAnsi="맑은 고딕" w:cs="맑은 고딕"/>
+                <w:b/>
+              </w:rPr>
+              <w:t>보완점 및 계획</w:t>
+            </w:r>
+          </w:p>
+        </w:tc>
+      </w:tr>
+      <w:tr>
+        <w:tc>
+          <w:tcPr>
+            <w:tcW w:w="9016" w:type="dxa"/>
+            <w:gridSpan w:val="2"/>
+            <w:tcBorders>
+              <w:top w:val="single" w:sz="4" w:space="0" w:color="000000"/>
+              <w:left w:val="single" w:sz="4" w:space="0" w:color="000000"/>
+              <w:bottom w:val="single" w:sz="4" w:space="0" w:color="000000"/>
+              <w:right w:val="single" w:sz="4" w:space="0" w:color="000000"/>
+            </w:tcBorders>
+            <w:shd w:val="clear" w:color="000000" w:fill="FFFFFF"/>
+            <w:tcMar>
+              <w:left w:w="108" w:type="dxa"/>
+              <w:right w:w="108" w:type="dxa"/>
+            </w:tcMar>
+          </w:tcPr>
+          <w:p>
+            <w:pPr>
+              <w:numPr>
+                <w:ilvl w:val="0"/>
+                <w:numId w:val="62"/>
+              </w:numPr>
+              <w:spacing w:after="0" w:line="240" w:lineRule="auto"/>
+              <w:ind w:left="760" w:hanging="360"/>
+              <w:rPr>
+                <w:rFonts w:ascii="맑은 고딕" w:eastAsia="맑은 고딕" w:hAnsi="맑은 고딕" w:cs="맑은 고딕"/>
+              </w:rPr>
+            </w:pPr>
+            <w:r>
+              <w:rPr>
+                <w:rFonts w:ascii="맑은 고딕" w:eastAsia="맑은 고딕" w:hAnsi="맑은 고딕" w:cs="맑은 고딕" w:hint="eastAsia"/>
+              </w:rPr>
+              <w:t>클라이언트 버그 확인 및 수정 예정</w:t>
+            </w:r>
+          </w:p>
+          <w:p>
+            <w:pPr>
+              <w:numPr>
+                <w:ilvl w:val="0"/>
+                <w:numId w:val="62"/>
+              </w:numPr>
+              <w:spacing w:after="0" w:line="240" w:lineRule="auto"/>
+              <w:ind w:left="760" w:hanging="360"/>
+              <w:rPr>
+                <w:rFonts w:ascii="맑은 고딕" w:eastAsia="맑은 고딕" w:hAnsi="맑은 고딕" w:cs="맑은 고딕"/>
+              </w:rPr>
+            </w:pPr>
+            <w:r>
+              <w:rPr>
+                <w:rFonts w:ascii="맑은 고딕" w:eastAsia="맑은 고딕" w:hAnsi="맑은 고딕" w:cs="맑은 고딕" w:hint="eastAsia"/>
+              </w:rPr>
+              <w:t>서버 버그 확인 및 수정 예정</w:t>
+            </w:r>
+          </w:p>
+        </w:tc>
+      </w:tr>
+      <w:tr>
+        <w:tc>
+          <w:tcPr>
+            <w:tcW w:w="8075" w:type="dxa"/>
+            <w:tcBorders>
+              <w:top w:val="single" w:sz="4" w:space="0" w:color="000000"/>
+              <w:left w:val="single" w:sz="4" w:space="0" w:color="000000"/>
+              <w:bottom w:val="single" w:sz="4" w:space="0" w:color="000000"/>
+              <w:right w:val="single" w:sz="4" w:space="0" w:color="000000"/>
+            </w:tcBorders>
+            <w:shd w:val="clear" w:color="auto" w:fill="7030A0"/>
+            <w:tcMar>
+              <w:left w:w="108" w:type="dxa"/>
+              <w:right w:w="108" w:type="dxa"/>
+            </w:tcMar>
+          </w:tcPr>
+          <w:p>
+            <w:pPr>
+              <w:spacing w:after="0" w:line="240" w:lineRule="auto"/>
+              <w:rPr>
+                <w:rFonts w:ascii="맑은 고딕" w:eastAsia="맑은 고딕" w:hAnsi="맑은 고딕" w:cs="맑은 고딕"/>
+              </w:rPr>
+            </w:pPr>
+            <w:r>
+              <w:rPr>
+                <w:rFonts w:ascii="맑은 고딕" w:eastAsia="맑은 고딕" w:hAnsi="맑은 고딕" w:cs="맑은 고딕"/>
+                <w:b/>
+                <w:color w:val="FFFFFF"/>
+              </w:rPr>
+              <w:t>역할</w:t>
+            </w:r>
+          </w:p>
+        </w:tc>
+        <w:tc>
+          <w:tcPr>
+            <w:tcW w:w="941" w:type="dxa"/>
+            <w:tcBorders>
+              <w:top w:val="single" w:sz="4" w:space="0" w:color="000000"/>
+              <w:left w:val="single" w:sz="4" w:space="0" w:color="000000"/>
+              <w:bottom w:val="single" w:sz="4" w:space="0" w:color="000000"/>
+              <w:right w:val="single" w:sz="4" w:space="0" w:color="000000"/>
+            </w:tcBorders>
+            <w:shd w:val="clear" w:color="auto" w:fill="7030A0"/>
+            <w:tcMar>
+              <w:left w:w="108" w:type="dxa"/>
+              <w:right w:w="108" w:type="dxa"/>
+            </w:tcMar>
+          </w:tcPr>
+          <w:p>
+            <w:pPr>
+              <w:spacing w:after="0" w:line="240" w:lineRule="auto"/>
+              <w:rPr>
+                <w:rFonts w:ascii="맑은 고딕" w:eastAsia="맑은 고딕" w:hAnsi="맑은 고딕" w:cs="맑은 고딕"/>
+              </w:rPr>
+            </w:pPr>
+            <w:proofErr w:type="spellStart"/>
+            <w:r>
+              <w:rPr>
+                <w:rFonts w:ascii="맑은 고딕" w:eastAsia="맑은 고딕" w:hAnsi="맑은 고딕" w:cs="맑은 고딕"/>
+                <w:b/>
+                <w:color w:val="FFFFFF"/>
+              </w:rPr>
+              <w:t>강래민</w:t>
+            </w:r>
+            <w:proofErr w:type="spellEnd"/>
+          </w:p>
+        </w:tc>
+      </w:tr>
+      <w:tr>
+        <w:tc>
+          <w:tcPr>
+            <w:tcW w:w="9016" w:type="dxa"/>
+            <w:gridSpan w:val="2"/>
+            <w:tcBorders>
+              <w:top w:val="single" w:sz="4" w:space="0" w:color="000000"/>
+              <w:left w:val="single" w:sz="4" w:space="0" w:color="000000"/>
+              <w:bottom w:val="single" w:sz="4" w:space="0" w:color="000000"/>
+              <w:right w:val="single" w:sz="4" w:space="0" w:color="000000"/>
+            </w:tcBorders>
+            <w:shd w:val="clear" w:color="000000" w:fill="FFFFFF"/>
+            <w:tcMar>
+              <w:left w:w="108" w:type="dxa"/>
+              <w:right w:w="108" w:type="dxa"/>
+            </w:tcMar>
+          </w:tcPr>
+          <w:p>
+            <w:pPr>
+              <w:numPr>
+                <w:ilvl w:val="0"/>
+                <w:numId w:val="63"/>
+              </w:numPr>
+              <w:spacing w:after="0" w:line="240" w:lineRule="auto"/>
+              <w:ind w:left="760" w:hanging="360"/>
+              <w:rPr>
+                <w:rFonts w:ascii="맑은 고딕" w:eastAsia="맑은 고딕" w:hAnsi="맑은 고딕" w:cs="맑은 고딕"/>
+              </w:rPr>
+            </w:pPr>
+            <w:r>
+              <w:rPr>
+                <w:rFonts w:ascii="맑은 고딕" w:eastAsia="맑은 고딕" w:hAnsi="맑은 고딕" w:cs="맑은 고딕"/>
+              </w:rPr>
+              <w:t>서버, 클라이언트 메시지(Signal) 분류 구현</w:t>
+            </w:r>
+          </w:p>
+        </w:tc>
+      </w:tr>
+      <w:tr>
+        <w:trPr>
+          <w:trHeight w:val="1"/>
+        </w:trPr>
+        <w:tc>
+          <w:tcPr>
+            <w:tcW w:w="9016" w:type="dxa"/>
+            <w:gridSpan w:val="2"/>
+            <w:tcBorders>
+              <w:top w:val="single" w:sz="4" w:space="0" w:color="000000"/>
+              <w:left w:val="single" w:sz="4" w:space="0" w:color="000000"/>
+              <w:bottom w:val="single" w:sz="4" w:space="0" w:color="000000"/>
+              <w:right w:val="single" w:sz="4" w:space="0" w:color="000000"/>
+            </w:tcBorders>
+            <w:shd w:val="clear" w:color="000000" w:fill="FFFFFF"/>
+            <w:tcMar>
+              <w:left w:w="108" w:type="dxa"/>
+              <w:right w:w="108" w:type="dxa"/>
+            </w:tcMar>
+          </w:tcPr>
+          <w:p>
+            <w:pPr>
+              <w:spacing w:after="0" w:line="240" w:lineRule="auto"/>
+              <w:rPr>
+                <w:rFonts w:ascii="맑은 고딕" w:eastAsia="맑은 고딕" w:hAnsi="맑은 고딕" w:cs="맑은 고딕"/>
+              </w:rPr>
+            </w:pPr>
+            <w:r>
+              <w:rPr>
+                <w:rFonts w:ascii="맑은 고딕" w:eastAsia="맑은 고딕" w:hAnsi="맑은 고딕" w:cs="맑은 고딕"/>
+                <w:b/>
+              </w:rPr>
+              <w:t>진행상황</w:t>
+            </w:r>
+          </w:p>
+        </w:tc>
+      </w:tr>
+      <w:tr>
+        <w:tc>
+          <w:tcPr>
+            <w:tcW w:w="9016" w:type="dxa"/>
+            <w:gridSpan w:val="2"/>
+            <w:tcBorders>
+              <w:top w:val="single" w:sz="4" w:space="0" w:color="000000"/>
+              <w:left w:val="single" w:sz="4" w:space="0" w:color="000000"/>
+              <w:bottom w:val="single" w:sz="4" w:space="0" w:color="000000"/>
+              <w:right w:val="single" w:sz="4" w:space="0" w:color="000000"/>
+            </w:tcBorders>
+            <w:shd w:val="clear" w:color="000000" w:fill="FFFFFF"/>
+            <w:tcMar>
+              <w:left w:w="108" w:type="dxa"/>
+              <w:right w:w="108" w:type="dxa"/>
+            </w:tcMar>
+          </w:tcPr>
+          <w:p>
+            <w:pPr>
+              <w:numPr>
+                <w:ilvl w:val="0"/>
+                <w:numId w:val="64"/>
+              </w:numPr>
+              <w:spacing w:after="0" w:line="240" w:lineRule="auto"/>
+              <w:ind w:left="760" w:hanging="360"/>
+              <w:rPr>
+                <w:rFonts w:ascii="맑은 고딕" w:eastAsia="맑은 고딕" w:hAnsi="맑은 고딕" w:cs="맑은 고딕"/>
+              </w:rPr>
+            </w:pPr>
+            <w:r>
+              <w:rPr>
+                <w:rFonts w:ascii="맑은 고딕" w:eastAsia="맑은 고딕" w:hAnsi="맑은 고딕" w:cs="맑은 고딕"/>
+              </w:rPr>
+              <w:t xml:space="preserve">몬스터 생성 메시지(Signal)를 클라이언트에서 서버로 전송 시 생성 </w:t>
+            </w:r>
+          </w:p>
+          <w:p>
+            <w:pPr>
+              <w:numPr>
+                <w:ilvl w:val="0"/>
+                <w:numId w:val="64"/>
+              </w:numPr>
+              <w:spacing w:after="0" w:line="240" w:lineRule="auto"/>
+              <w:ind w:left="760" w:hanging="360"/>
+              <w:rPr>
+                <w:rFonts w:ascii="맑은 고딕" w:eastAsia="맑은 고딕" w:hAnsi="맑은 고딕" w:cs="맑은 고딕"/>
+              </w:rPr>
+            </w:pPr>
+            <w:r>
+              <w:rPr>
+                <w:rFonts w:ascii="맑은 고딕" w:eastAsia="맑은 고딕" w:hAnsi="맑은 고딕" w:cs="맑은 고딕"/>
+              </w:rPr>
+              <w:t>게임 종료 메시지(Signal)를 클라이언트에서 서버로 전송 시 종료 및 점수 저장</w:t>
+            </w:r>
+          </w:p>
+        </w:tc>
+      </w:tr>
+      <w:tr>
+        <w:tc>
+          <w:tcPr>
+            <w:tcW w:w="9016" w:type="dxa"/>
+            <w:gridSpan w:val="2"/>
+            <w:tcBorders>
+              <w:top w:val="single" w:sz="4" w:space="0" w:color="000000"/>
+              <w:left w:val="single" w:sz="4" w:space="0" w:color="000000"/>
+              <w:bottom w:val="single" w:sz="4" w:space="0" w:color="000000"/>
+              <w:right w:val="single" w:sz="4" w:space="0" w:color="000000"/>
+            </w:tcBorders>
+            <w:shd w:val="clear" w:color="000000" w:fill="FFFFFF"/>
+            <w:tcMar>
+              <w:left w:w="108" w:type="dxa"/>
+              <w:right w:w="108" w:type="dxa"/>
+            </w:tcMar>
+          </w:tcPr>
+          <w:p>
+            <w:pPr>
+              <w:spacing w:after="0" w:line="240" w:lineRule="auto"/>
+              <w:rPr>
+                <w:rFonts w:ascii="맑은 고딕" w:eastAsia="맑은 고딕" w:hAnsi="맑은 고딕" w:cs="맑은 고딕"/>
+              </w:rPr>
+            </w:pPr>
+            <w:r>
+              <w:rPr>
+                <w:rFonts w:ascii="맑은 고딕" w:eastAsia="맑은 고딕" w:hAnsi="맑은 고딕" w:cs="맑은 고딕"/>
+                <w:b/>
+              </w:rPr>
+              <w:t>보완점 및 계획</w:t>
+            </w:r>
+          </w:p>
+        </w:tc>
+      </w:tr>
+      <w:tr>
+        <w:tc>
+          <w:tcPr>
+            <w:tcW w:w="9016" w:type="dxa"/>
+            <w:gridSpan w:val="2"/>
+            <w:tcBorders>
+              <w:top w:val="single" w:sz="4" w:space="0" w:color="000000"/>
+              <w:left w:val="single" w:sz="4" w:space="0" w:color="000000"/>
+              <w:bottom w:val="single" w:sz="4" w:space="0" w:color="000000"/>
+              <w:right w:val="single" w:sz="4" w:space="0" w:color="000000"/>
+            </w:tcBorders>
+            <w:shd w:val="clear" w:color="000000" w:fill="FFFFFF"/>
+            <w:tcMar>
+              <w:left w:w="108" w:type="dxa"/>
+              <w:right w:w="108" w:type="dxa"/>
+            </w:tcMar>
+          </w:tcPr>
+          <w:p>
+            <w:pPr>
+              <w:numPr>
+                <w:ilvl w:val="0"/>
+                <w:numId w:val="65"/>
+              </w:numPr>
+              <w:spacing w:after="0" w:line="240" w:lineRule="auto"/>
+              <w:ind w:left="760" w:hanging="360"/>
+              <w:rPr>
+                <w:rFonts w:ascii="맑은 고딕" w:eastAsia="맑은 고딕" w:hAnsi="맑은 고딕" w:cs="맑은 고딕"/>
+              </w:rPr>
+            </w:pPr>
+            <w:r>
+              <w:rPr>
+                <w:rFonts w:ascii="맑은 고딕" w:eastAsia="맑은 고딕" w:hAnsi="맑은 고딕" w:cs="맑은 고딕"/>
+              </w:rPr>
+              <w:t xml:space="preserve">서버 동기화 처리 구현 예정(이벤트 기법 </w:t>
+            </w:r>
+            <w:proofErr w:type="gramStart"/>
+            <w:r>
+              <w:rPr>
+                <w:rFonts w:ascii="맑은 고딕" w:eastAsia="맑은 고딕" w:hAnsi="맑은 고딕" w:cs="맑은 고딕"/>
+              </w:rPr>
+              <w:t>활용 :</w:t>
+            </w:r>
+            <w:proofErr w:type="gramEnd"/>
+            <w:r>
+              <w:rPr>
+                <w:rFonts w:ascii="맑은 고딕" w:eastAsia="맑은 고딕" w:hAnsi="맑은 고딕" w:cs="맑은 고딕"/>
+              </w:rPr>
+              <w:t xml:space="preserve"> 스레드 기아상태 방지)</w:t>
+            </w:r>
+          </w:p>
+        </w:tc>
+      </w:tr>
+      <w:tr>
+        <w:tc>
+          <w:tcPr>
+            <w:tcW w:w="8075" w:type="dxa"/>
+            <w:tcBorders>
+              <w:top w:val="single" w:sz="4" w:space="0" w:color="000000"/>
+              <w:left w:val="single" w:sz="4" w:space="0" w:color="000000"/>
+              <w:bottom w:val="single" w:sz="4" w:space="0" w:color="000000"/>
+              <w:right w:val="single" w:sz="4" w:space="0" w:color="000000"/>
+            </w:tcBorders>
+            <w:shd w:val="clear" w:color="auto" w:fill="7030A0"/>
+            <w:tcMar>
+              <w:left w:w="108" w:type="dxa"/>
+              <w:right w:w="108" w:type="dxa"/>
+            </w:tcMar>
+          </w:tcPr>
+          <w:p>
+            <w:pPr>
+              <w:spacing w:after="0" w:line="240" w:lineRule="auto"/>
+              <w:rPr>
+                <w:rFonts w:ascii="맑은 고딕" w:eastAsia="맑은 고딕" w:hAnsi="맑은 고딕" w:cs="맑은 고딕"/>
+              </w:rPr>
+            </w:pPr>
+            <w:r>
+              <w:rPr>
+                <w:rFonts w:ascii="맑은 고딕" w:eastAsia="맑은 고딕" w:hAnsi="맑은 고딕" w:cs="맑은 고딕"/>
+                <w:b/>
+                <w:color w:val="FFFFFF"/>
+              </w:rPr>
+              <w:t>역할</w:t>
+            </w:r>
+          </w:p>
+        </w:tc>
+        <w:tc>
+          <w:tcPr>
+            <w:tcW w:w="941" w:type="dxa"/>
+            <w:tcBorders>
+              <w:top w:val="single" w:sz="4" w:space="0" w:color="000000"/>
+              <w:left w:val="single" w:sz="4" w:space="0" w:color="000000"/>
+              <w:bottom w:val="single" w:sz="4" w:space="0" w:color="000000"/>
+              <w:right w:val="single" w:sz="4" w:space="0" w:color="000000"/>
+            </w:tcBorders>
+            <w:shd w:val="clear" w:color="auto" w:fill="7030A0"/>
+            <w:tcMar>
+              <w:left w:w="108" w:type="dxa"/>
+              <w:right w:w="108" w:type="dxa"/>
+            </w:tcMar>
+          </w:tcPr>
+          <w:p>
+            <w:pPr>
+              <w:spacing w:after="0" w:line="240" w:lineRule="auto"/>
+              <w:rPr>
+                <w:rFonts w:ascii="맑은 고딕" w:eastAsia="맑은 고딕" w:hAnsi="맑은 고딕" w:cs="맑은 고딕"/>
+              </w:rPr>
+            </w:pPr>
+            <w:r>
+              <w:rPr>
+                <w:rFonts w:ascii="맑은 고딕" w:eastAsia="맑은 고딕" w:hAnsi="맑은 고딕" w:cs="맑은 고딕"/>
+                <w:b/>
+                <w:color w:val="FFFFFF"/>
+              </w:rPr>
+              <w:t>이상호</w:t>
+            </w:r>
+          </w:p>
+        </w:tc>
+      </w:tr>
+      <w:tr>
+        <w:tc>
+          <w:tcPr>
+            <w:tcW w:w="9016" w:type="dxa"/>
+            <w:gridSpan w:val="2"/>
+            <w:tcBorders>
+              <w:top w:val="single" w:sz="4" w:space="0" w:color="000000"/>
+              <w:left w:val="single" w:sz="4" w:space="0" w:color="000000"/>
+              <w:bottom w:val="single" w:sz="4" w:space="0" w:color="000000"/>
+              <w:right w:val="single" w:sz="4" w:space="0" w:color="000000"/>
+            </w:tcBorders>
+            <w:shd w:val="clear" w:color="000000" w:fill="FFFFFF"/>
+            <w:tcMar>
+              <w:left w:w="108" w:type="dxa"/>
+              <w:right w:w="108" w:type="dxa"/>
+            </w:tcMar>
+          </w:tcPr>
+          <w:p>
+            <w:pPr>
+              <w:numPr>
+                <w:ilvl w:val="0"/>
+                <w:numId w:val="66"/>
+              </w:numPr>
+              <w:spacing w:after="0" w:line="240" w:lineRule="auto"/>
+              <w:ind w:left="760" w:hanging="360"/>
+              <w:rPr>
+                <w:rFonts w:ascii="맑은 고딕" w:eastAsia="맑은 고딕" w:hAnsi="맑은 고딕" w:cs="맑은 고딕"/>
+              </w:rPr>
+            </w:pPr>
+            <w:r>
+              <w:rPr>
+                <w:rFonts w:ascii="맑은 고딕" w:eastAsia="맑은 고딕" w:hAnsi="맑은 고딕" w:cs="맑은 고딕" w:hint="eastAsia"/>
+              </w:rPr>
+              <w:t>게임 시작화면 제작</w:t>
+            </w:r>
+          </w:p>
+          <w:p>
+            <w:pPr>
+              <w:numPr>
+                <w:ilvl w:val="0"/>
+                <w:numId w:val="66"/>
+              </w:numPr>
+              <w:spacing w:after="0" w:line="240" w:lineRule="auto"/>
+              <w:ind w:left="760" w:hanging="360"/>
+              <w:rPr>
+                <w:rFonts w:ascii="맑은 고딕" w:eastAsia="맑은 고딕" w:hAnsi="맑은 고딕" w:cs="맑은 고딕"/>
+              </w:rPr>
+            </w:pPr>
+            <w:proofErr w:type="spellStart"/>
+            <w:r>
+              <w:rPr>
+                <w:rFonts w:ascii="맑은 고딕" w:eastAsia="맑은 고딕" w:hAnsi="맑은 고딕" w:cs="맑은 고딕" w:hint="eastAsia"/>
+              </w:rPr>
+              <w:t>P</w:t>
+            </w:r>
+            <w:r>
+              <w:rPr>
+                <w:rFonts w:ascii="맑은 고딕" w:eastAsia="맑은 고딕" w:hAnsi="맑은 고딕" w:cs="맑은 고딕"/>
+              </w:rPr>
+              <w:t>roc</w:t>
+            </w:r>
+            <w:r>
+              <w:rPr>
+                <w:rFonts w:ascii="맑은 고딕" w:eastAsia="맑은 고딕" w:hAnsi="맑은 고딕" w:cs="맑은 고딕" w:hint="eastAsia"/>
+              </w:rPr>
+              <w:t>e</w:t>
+            </w:r>
+            <w:r>
+              <w:rPr>
+                <w:rFonts w:ascii="맑은 고딕" w:eastAsia="맑은 고딕" w:hAnsi="맑은 고딕" w:cs="맑은 고딕"/>
+              </w:rPr>
+              <w:t>ssExit</w:t>
+            </w:r>
+            <w:proofErr w:type="spellEnd"/>
+            <w:r>
+              <w:rPr>
+                <w:rFonts w:ascii="맑은 고딕" w:eastAsia="맑은 고딕" w:hAnsi="맑은 고딕" w:cs="맑은 고딕"/>
+              </w:rPr>
+              <w:t xml:space="preserve">() </w:t>
+            </w:r>
+            <w:r>
+              <w:rPr>
+                <w:rFonts w:ascii="맑은 고딕" w:eastAsia="맑은 고딕" w:hAnsi="맑은 고딕" w:cs="맑은 고딕" w:hint="eastAsia"/>
+              </w:rPr>
+              <w:t>제작</w:t>
+            </w:r>
+          </w:p>
+        </w:tc>
+      </w:tr>
+      <w:tr>
+        <w:trPr>
+          <w:trHeight w:val="1"/>
+        </w:trPr>
+        <w:tc>
+          <w:tcPr>
+            <w:tcW w:w="9016" w:type="dxa"/>
+            <w:gridSpan w:val="2"/>
+            <w:tcBorders>
+              <w:top w:val="single" w:sz="4" w:space="0" w:color="000000"/>
+              <w:left w:val="single" w:sz="4" w:space="0" w:color="000000"/>
+              <w:bottom w:val="single" w:sz="4" w:space="0" w:color="000000"/>
+              <w:right w:val="single" w:sz="4" w:space="0" w:color="000000"/>
+            </w:tcBorders>
+            <w:shd w:val="clear" w:color="000000" w:fill="FFFFFF"/>
+            <w:tcMar>
+              <w:left w:w="108" w:type="dxa"/>
+              <w:right w:w="108" w:type="dxa"/>
+            </w:tcMar>
+          </w:tcPr>
+          <w:p>
+            <w:pPr>
+              <w:spacing w:after="0" w:line="240" w:lineRule="auto"/>
+              <w:rPr>
+                <w:rFonts w:ascii="맑은 고딕" w:eastAsia="맑은 고딕" w:hAnsi="맑은 고딕" w:cs="맑은 고딕"/>
+              </w:rPr>
+            </w:pPr>
+            <w:r>
+              <w:rPr>
+                <w:rFonts w:ascii="맑은 고딕" w:eastAsia="맑은 고딕" w:hAnsi="맑은 고딕" w:cs="맑은 고딕"/>
+                <w:b/>
+              </w:rPr>
+              <w:t>진행상황</w:t>
+            </w:r>
+          </w:p>
+        </w:tc>
+      </w:tr>
+      <w:tr>
+        <w:tc>
+          <w:tcPr>
+            <w:tcW w:w="9016" w:type="dxa"/>
+            <w:gridSpan w:val="2"/>
+            <w:tcBorders>
+              <w:top w:val="single" w:sz="4" w:space="0" w:color="000000"/>
+              <w:left w:val="single" w:sz="4" w:space="0" w:color="000000"/>
+              <w:bottom w:val="single" w:sz="4" w:space="0" w:color="000000"/>
+              <w:right w:val="single" w:sz="4" w:space="0" w:color="000000"/>
+            </w:tcBorders>
+            <w:shd w:val="clear" w:color="000000" w:fill="FFFFFF"/>
+            <w:tcMar>
+              <w:left w:w="108" w:type="dxa"/>
+              <w:right w:w="108" w:type="dxa"/>
+            </w:tcMar>
+          </w:tcPr>
+          <w:p>
+            <w:pPr>
+              <w:numPr>
+                <w:ilvl w:val="0"/>
+                <w:numId w:val="67"/>
+              </w:numPr>
+              <w:spacing w:after="0" w:line="240" w:lineRule="auto"/>
+              <w:ind w:left="760" w:hanging="360"/>
+              <w:rPr>
+                <w:rFonts w:ascii="맑은 고딕" w:eastAsia="맑은 고딕" w:hAnsi="맑은 고딕" w:cs="맑은 고딕"/>
+              </w:rPr>
+            </w:pPr>
+            <w:r>
+              <w:rPr>
+                <w:rFonts w:ascii="맑은 고딕" w:eastAsia="맑은 고딕" w:hAnsi="맑은 고딕" w:cs="맑은 고딕" w:hint="eastAsia"/>
+              </w:rPr>
+              <w:t>미뤄졌던 자동접속 제작</w:t>
+            </w:r>
+          </w:p>
+          <w:p>
+            <w:pPr>
+              <w:numPr>
+                <w:ilvl w:val="0"/>
+                <w:numId w:val="67"/>
+              </w:numPr>
+              <w:spacing w:after="0" w:line="240" w:lineRule="auto"/>
+              <w:ind w:left="760" w:hanging="360"/>
+              <w:rPr>
+                <w:rFonts w:ascii="맑은 고딕" w:eastAsia="맑은 고딕" w:hAnsi="맑은 고딕" w:cs="맑은 고딕"/>
+              </w:rPr>
+            </w:pPr>
+            <w:r>
+              <w:rPr>
+                <w:rFonts w:ascii="맑은 고딕" w:eastAsia="맑은 고딕" w:hAnsi="맑은 고딕" w:cs="맑은 고딕" w:hint="eastAsia"/>
+              </w:rPr>
+              <w:t>게임의 대기화면은 아직 미정</w:t>
+            </w:r>
+          </w:p>
+          <w:p>
+            <w:pPr>
+              <w:numPr>
+                <w:ilvl w:val="0"/>
+                <w:numId w:val="67"/>
+              </w:numPr>
+              <w:spacing w:after="0" w:line="240" w:lineRule="auto"/>
+              <w:ind w:left="760" w:hanging="360"/>
+              <w:rPr>
+                <w:rFonts w:ascii="맑은 고딕" w:eastAsia="맑은 고딕" w:hAnsi="맑은 고딕" w:cs="맑은 고딕"/>
+              </w:rPr>
+            </w:pPr>
+            <w:r>
+              <w:rPr>
+                <w:rFonts w:ascii="맑은 고딕" w:eastAsia="맑은 고딕" w:hAnsi="맑은 고딕" w:cs="맑은 고딕" w:hint="eastAsia"/>
+              </w:rPr>
+              <w:t>원활한 결과처리와 종료프로세스 제작</w:t>
+            </w:r>
+          </w:p>
+        </w:tc>
+      </w:tr>
+      <w:tr>
+        <w:tc>
+          <w:tcPr>
+            <w:tcW w:w="9016" w:type="dxa"/>
+            <w:gridSpan w:val="2"/>
+            <w:tcBorders>
+              <w:top w:val="single" w:sz="4" w:space="0" w:color="000000"/>
+              <w:left w:val="single" w:sz="4" w:space="0" w:color="000000"/>
+              <w:bottom w:val="single" w:sz="4" w:space="0" w:color="000000"/>
+              <w:right w:val="single" w:sz="4" w:space="0" w:color="000000"/>
+            </w:tcBorders>
+            <w:shd w:val="clear" w:color="000000" w:fill="FFFFFF"/>
+            <w:tcMar>
+              <w:left w:w="108" w:type="dxa"/>
+              <w:right w:w="108" w:type="dxa"/>
+            </w:tcMar>
+          </w:tcPr>
+          <w:p>
+            <w:pPr>
+              <w:spacing w:after="0" w:line="240" w:lineRule="auto"/>
+              <w:rPr>
+                <w:rFonts w:ascii="맑은 고딕" w:eastAsia="맑은 고딕" w:hAnsi="맑은 고딕" w:cs="맑은 고딕"/>
+              </w:rPr>
+            </w:pPr>
+            <w:r>
+              <w:rPr>
+                <w:rFonts w:ascii="맑은 고딕" w:eastAsia="맑은 고딕" w:hAnsi="맑은 고딕" w:cs="맑은 고딕"/>
+                <w:b/>
+              </w:rPr>
+              <w:t>보완점 및 계획</w:t>
+            </w:r>
+          </w:p>
+        </w:tc>
+      </w:tr>
+      <w:tr>
+        <w:tc>
+          <w:tcPr>
+            <w:tcW w:w="9016" w:type="dxa"/>
+            <w:gridSpan w:val="2"/>
+            <w:tcBorders>
+              <w:top w:val="single" w:sz="4" w:space="0" w:color="000000"/>
+              <w:left w:val="single" w:sz="4" w:space="0" w:color="000000"/>
+              <w:bottom w:val="single" w:sz="4" w:space="0" w:color="000000"/>
+              <w:right w:val="single" w:sz="4" w:space="0" w:color="000000"/>
+            </w:tcBorders>
+            <w:shd w:val="clear" w:color="000000" w:fill="FFFFFF"/>
+            <w:tcMar>
+              <w:left w:w="108" w:type="dxa"/>
+              <w:right w:w="108" w:type="dxa"/>
+            </w:tcMar>
+          </w:tcPr>
+          <w:p>
+            <w:pPr>
+              <w:numPr>
+                <w:ilvl w:val="0"/>
+                <w:numId w:val="68"/>
+              </w:numPr>
+              <w:spacing w:after="0" w:line="240" w:lineRule="auto"/>
+              <w:ind w:left="760" w:hanging="360"/>
+              <w:rPr>
+                <w:rFonts w:ascii="맑은 고딕" w:eastAsia="맑은 고딕" w:hAnsi="맑은 고딕" w:cs="맑은 고딕"/>
+              </w:rPr>
+            </w:pPr>
+            <w:r>
+              <w:rPr>
+                <w:rFonts w:ascii="맑은 고딕" w:eastAsia="맑은 고딕" w:hAnsi="맑은 고딕" w:cs="맑은 고딕" w:hint="eastAsia"/>
+              </w:rPr>
+              <w:t>노트북 고장으로 인해 진행제작이 한 단계씩 미뤄지고 있음 빠른 제작 요구</w:t>
+            </w:r>
+          </w:p>
+        </w:tc>
+      </w:tr>
+    </w:tbl>
+    <w:p>
+      <w:pPr>
+        <w:rPr>
+          <w:rFonts w:ascii="맑은 고딕" w:eastAsia="맑은 고딕" w:hAnsi="맑은 고딕" w:cs="맑은 고딕"/>
+          <w:b/>
+          <w:sz w:val="32"/>
+        </w:rPr>
+      </w:pPr>
+    </w:p>
+    <w:tbl>
+      <w:tblPr>
+        <w:tblW w:w="0" w:type="auto"/>
+        <w:tblInd w:w="108" w:type="dxa"/>
+        <w:tblCellMar>
+          <w:left w:w="10" w:type="dxa"/>
+          <w:right w:w="10" w:type="dxa"/>
+        </w:tblCellMar>
+        <w:tblLook w:val="0000" w:firstRow="0" w:lastRow="0" w:firstColumn="0" w:lastColumn="0" w:noHBand="0" w:noVBand="0"/>
+      </w:tblPr>
+      <w:tblGrid>
+        <w:gridCol w:w="8075"/>
+        <w:gridCol w:w="941"/>
+      </w:tblGrid>
+      <w:tr>
+        <w:trPr>
+          <w:trHeight w:val="1"/>
+        </w:trPr>
+        <w:tc>
+          <w:tcPr>
+            <w:tcW w:w="9016" w:type="dxa"/>
+            <w:gridSpan w:val="2"/>
+            <w:tcBorders>
+              <w:top w:val="single" w:sz="4" w:space="0" w:color="000000"/>
+              <w:left w:val="single" w:sz="4" w:space="0" w:color="000000"/>
+              <w:bottom w:val="single" w:sz="4" w:space="0" w:color="000000"/>
+              <w:right w:val="single" w:sz="4" w:space="0" w:color="000000"/>
+            </w:tcBorders>
+            <w:shd w:val="clear" w:color="auto" w:fill="C00000"/>
+            <w:tcMar>
+              <w:left w:w="108" w:type="dxa"/>
+              <w:right w:w="108" w:type="dxa"/>
+            </w:tcMar>
+          </w:tcPr>
+          <w:p>
+            <w:pPr>
+              <w:tabs>
+                <w:tab w:val="left" w:pos="7539"/>
+              </w:tabs>
+              <w:spacing w:after="0" w:line="240" w:lineRule="auto"/>
+              <w:rPr>
+                <w:rFonts w:ascii="맑은 고딕" w:eastAsia="맑은 고딕" w:hAnsi="맑은 고딕" w:cs="맑은 고딕"/>
+              </w:rPr>
+            </w:pPr>
+            <w:r>
+              <w:rPr>
+                <w:rFonts w:ascii="맑은 고딕" w:eastAsia="맑은 고딕" w:hAnsi="맑은 고딕" w:cs="맑은 고딕" w:hint="eastAsia"/>
+                <w:b/>
+                <w:color w:val="FFFFFF"/>
+              </w:rPr>
+              <w:t>7</w:t>
+            </w:r>
+            <w:r>
+              <w:rPr>
+                <w:rFonts w:ascii="맑은 고딕" w:eastAsia="맑은 고딕" w:hAnsi="맑은 고딕" w:cs="맑은 고딕"/>
+                <w:b/>
+                <w:color w:val="FFFFFF"/>
+              </w:rPr>
+              <w:t>주차</w:t>
+            </w:r>
+            <w:r>
+              <w:rPr>
+                <w:rFonts w:ascii="맑은 고딕" w:eastAsia="맑은 고딕" w:hAnsi="맑은 고딕" w:cs="맑은 고딕"/>
+                <w:b/>
+                <w:color w:val="FFFFFF"/>
+              </w:rPr>
+              <w:tab/>
+            </w:r>
+          </w:p>
+        </w:tc>
+      </w:tr>
+      <w:tr>
+        <w:tc>
+          <w:tcPr>
+            <w:tcW w:w="8075" w:type="dxa"/>
+            <w:tcBorders>
+              <w:top w:val="single" w:sz="4" w:space="0" w:color="000000"/>
+              <w:left w:val="single" w:sz="4" w:space="0" w:color="000000"/>
+              <w:bottom w:val="single" w:sz="4" w:space="0" w:color="000000"/>
+              <w:right w:val="single" w:sz="4" w:space="0" w:color="000000"/>
+            </w:tcBorders>
+            <w:shd w:val="clear" w:color="auto" w:fill="C00000"/>
+            <w:tcMar>
+              <w:left w:w="108" w:type="dxa"/>
+              <w:right w:w="108" w:type="dxa"/>
+            </w:tcMar>
+          </w:tcPr>
+          <w:p>
+            <w:pPr>
+              <w:spacing w:after="0" w:line="240" w:lineRule="auto"/>
+              <w:rPr>
+                <w:rFonts w:ascii="맑은 고딕" w:eastAsia="맑은 고딕" w:hAnsi="맑은 고딕" w:cs="맑은 고딕"/>
+              </w:rPr>
+            </w:pPr>
+            <w:r>
+              <w:rPr>
+                <w:rFonts w:ascii="맑은 고딕" w:eastAsia="맑은 고딕" w:hAnsi="맑은 고딕" w:cs="맑은 고딕"/>
+                <w:b/>
+                <w:color w:val="FFFFFF"/>
+              </w:rPr>
+              <w:t>역할</w:t>
+            </w:r>
+          </w:p>
+        </w:tc>
+        <w:tc>
+          <w:tcPr>
+            <w:tcW w:w="941" w:type="dxa"/>
+            <w:tcBorders>
+              <w:top w:val="single" w:sz="4" w:space="0" w:color="000000"/>
+              <w:left w:val="single" w:sz="4" w:space="0" w:color="000000"/>
+              <w:bottom w:val="single" w:sz="4" w:space="0" w:color="000000"/>
+              <w:right w:val="single" w:sz="4" w:space="0" w:color="000000"/>
+            </w:tcBorders>
+            <w:shd w:val="clear" w:color="auto" w:fill="C00000"/>
+            <w:tcMar>
+              <w:left w:w="108" w:type="dxa"/>
+              <w:right w:w="108" w:type="dxa"/>
+            </w:tcMar>
+          </w:tcPr>
+          <w:p>
+            <w:pPr>
+              <w:spacing w:after="0" w:line="240" w:lineRule="auto"/>
+              <w:rPr>
+                <w:rFonts w:ascii="맑은 고딕" w:eastAsia="맑은 고딕" w:hAnsi="맑은 고딕" w:cs="맑은 고딕"/>
+              </w:rPr>
+            </w:pPr>
+            <w:r>
+              <w:rPr>
+                <w:rFonts w:ascii="맑은 고딕" w:eastAsia="맑은 고딕" w:hAnsi="맑은 고딕" w:cs="맑은 고딕"/>
+                <w:b/>
+                <w:color w:val="FFFFFF"/>
+              </w:rPr>
+              <w:t>양태윤</w:t>
+            </w:r>
+          </w:p>
+        </w:tc>
+      </w:tr>
+      <w:tr>
+        <w:tc>
+          <w:tcPr>
+            <w:tcW w:w="9016" w:type="dxa"/>
+            <w:gridSpan w:val="2"/>
+            <w:tcBorders>
+              <w:top w:val="single" w:sz="4" w:space="0" w:color="000000"/>
+              <w:left w:val="single" w:sz="4" w:space="0" w:color="000000"/>
+              <w:bottom w:val="single" w:sz="4" w:space="0" w:color="000000"/>
+              <w:right w:val="single" w:sz="4" w:space="0" w:color="000000"/>
+            </w:tcBorders>
+            <w:shd w:val="clear" w:color="000000" w:fill="FFFFFF"/>
+            <w:tcMar>
+              <w:left w:w="108" w:type="dxa"/>
+              <w:right w:w="108" w:type="dxa"/>
+            </w:tcMar>
+          </w:tcPr>
+          <w:p>
+            <w:pPr>
+              <w:numPr>
+                <w:ilvl w:val="0"/>
+                <w:numId w:val="60"/>
+              </w:numPr>
+              <w:spacing w:after="0" w:line="240" w:lineRule="auto"/>
+              <w:ind w:left="760" w:hanging="360"/>
+              <w:rPr>
+                <w:rFonts w:ascii="맑은 고딕" w:eastAsia="맑은 고딕" w:hAnsi="맑은 고딕" w:cs="맑은 고딕"/>
+              </w:rPr>
+            </w:pPr>
+            <w:r>
+              <w:rPr>
+                <w:rFonts w:ascii="맑은 고딕" w:eastAsia="맑은 고딕" w:hAnsi="맑은 고딕" w:cs="맑은 고딕" w:hint="eastAsia"/>
+              </w:rPr>
+              <w:t>버그 수정 및 테스트</w:t>
+            </w:r>
+          </w:p>
+        </w:tc>
+      </w:tr>
+      <w:tr>
+        <w:trPr>
+          <w:trHeight w:val="1"/>
+        </w:trPr>
+        <w:tc>
+          <w:tcPr>
+            <w:tcW w:w="9016" w:type="dxa"/>
+            <w:gridSpan w:val="2"/>
+            <w:tcBorders>
+              <w:top w:val="single" w:sz="4" w:space="0" w:color="000000"/>
+              <w:left w:val="single" w:sz="4" w:space="0" w:color="000000"/>
+              <w:bottom w:val="single" w:sz="4" w:space="0" w:color="000000"/>
+              <w:right w:val="single" w:sz="4" w:space="0" w:color="000000"/>
+            </w:tcBorders>
+            <w:shd w:val="clear" w:color="000000" w:fill="FFFFFF"/>
+            <w:tcMar>
+              <w:left w:w="108" w:type="dxa"/>
+              <w:right w:w="108" w:type="dxa"/>
+            </w:tcMar>
+          </w:tcPr>
+          <w:p>
+            <w:pPr>
+              <w:spacing w:after="0" w:line="240" w:lineRule="auto"/>
+              <w:rPr>
+                <w:rFonts w:ascii="맑은 고딕" w:eastAsia="맑은 고딕" w:hAnsi="맑은 고딕" w:cs="맑은 고딕"/>
+              </w:rPr>
+            </w:pPr>
+            <w:r>
+              <w:rPr>
+                <w:rFonts w:ascii="맑은 고딕" w:eastAsia="맑은 고딕" w:hAnsi="맑은 고딕" w:cs="맑은 고딕"/>
+                <w:b/>
+              </w:rPr>
+              <w:t>진행상황</w:t>
+            </w:r>
+          </w:p>
+        </w:tc>
+      </w:tr>
+      <w:tr>
+        <w:tc>
+          <w:tcPr>
+            <w:tcW w:w="9016" w:type="dxa"/>
+            <w:gridSpan w:val="2"/>
+            <w:tcBorders>
+              <w:top w:val="single" w:sz="4" w:space="0" w:color="000000"/>
+              <w:left w:val="single" w:sz="4" w:space="0" w:color="000000"/>
+              <w:bottom w:val="single" w:sz="4" w:space="0" w:color="000000"/>
+              <w:right w:val="single" w:sz="4" w:space="0" w:color="000000"/>
+            </w:tcBorders>
+            <w:shd w:val="clear" w:color="000000" w:fill="FFFFFF"/>
+            <w:tcMar>
+              <w:left w:w="108" w:type="dxa"/>
+              <w:right w:w="108" w:type="dxa"/>
+            </w:tcMar>
+          </w:tcPr>
+          <w:p>
+            <w:pPr>
+              <w:numPr>
+                <w:ilvl w:val="0"/>
+                <w:numId w:val="61"/>
+              </w:numPr>
+              <w:spacing w:after="0" w:line="240" w:lineRule="auto"/>
+              <w:ind w:left="760" w:hanging="360"/>
+              <w:rPr>
+                <w:rFonts w:ascii="맑은 고딕" w:eastAsia="맑은 고딕" w:hAnsi="맑은 고딕" w:cs="맑은 고딕"/>
+              </w:rPr>
+            </w:pPr>
+            <w:r>
+              <w:rPr>
+                <w:rFonts w:ascii="맑은 고딕" w:eastAsia="맑은 고딕" w:hAnsi="맑은 고딕" w:cs="맑은 고딕" w:hint="eastAsia"/>
+              </w:rPr>
+              <w:t>키 입력 시 누르지 않아도 움직이는 버그 수정</w:t>
+            </w:r>
+          </w:p>
+          <w:p>
+            <w:pPr>
+              <w:numPr>
+                <w:ilvl w:val="0"/>
+                <w:numId w:val="61"/>
+              </w:numPr>
+              <w:spacing w:after="0" w:line="240" w:lineRule="auto"/>
+              <w:ind w:left="760" w:hanging="360"/>
+              <w:rPr>
+                <w:rFonts w:ascii="맑은 고딕" w:eastAsia="맑은 고딕" w:hAnsi="맑은 고딕" w:cs="맑은 고딕"/>
+              </w:rPr>
+            </w:pPr>
+            <w:r>
+              <w:rPr>
+                <w:rFonts w:ascii="맑은 고딕" w:eastAsia="맑은 고딕" w:hAnsi="맑은 고딕" w:cs="맑은 고딕" w:hint="eastAsia"/>
+              </w:rPr>
+              <w:t>랭킹에서 이름이 제대로 들어가지 않는 버그 수정</w:t>
+            </w:r>
+          </w:p>
+          <w:p>
+            <w:pPr>
+              <w:numPr>
+                <w:ilvl w:val="0"/>
+                <w:numId w:val="61"/>
+              </w:numPr>
+              <w:spacing w:after="0" w:line="240" w:lineRule="auto"/>
+              <w:ind w:left="760" w:hanging="360"/>
+              <w:rPr>
+                <w:rFonts w:ascii="맑은 고딕" w:eastAsia="맑은 고딕" w:hAnsi="맑은 고딕" w:cs="맑은 고딕"/>
+              </w:rPr>
+            </w:pPr>
+            <w:r>
+              <w:rPr>
+                <w:rFonts w:ascii="맑은 고딕" w:eastAsia="맑은 고딕" w:hAnsi="맑은 고딕" w:cs="맑은 고딕" w:hint="eastAsia"/>
+              </w:rPr>
+              <w:t xml:space="preserve">서버에서 소켓을 보관하는 방식을 </w:t>
+            </w:r>
+            <w:proofErr w:type="spellStart"/>
+            <w:r>
+              <w:rPr>
+                <w:rFonts w:ascii="맑은 고딕" w:eastAsia="맑은 고딕" w:hAnsi="맑은 고딕" w:cs="맑은 고딕"/>
+              </w:rPr>
+              <w:t>unordered_map</w:t>
+            </w:r>
+            <w:proofErr w:type="spellEnd"/>
+            <w:r>
+              <w:rPr>
+                <w:rFonts w:ascii="맑은 고딕" w:eastAsia="맑은 고딕" w:hAnsi="맑은 고딕" w:cs="맑은 고딕"/>
+              </w:rPr>
+              <w:t xml:space="preserve"> </w:t>
+            </w:r>
+            <w:r>
+              <w:rPr>
+                <w:rFonts w:ascii="맑은 고딕" w:eastAsia="맑은 고딕" w:hAnsi="맑은 고딕" w:cs="맑은 고딕" w:hint="eastAsia"/>
+              </w:rPr>
+              <w:t>방식으로 변경</w:t>
+            </w:r>
+          </w:p>
+        </w:tc>
+      </w:tr>
+      <w:tr>
+        <w:tc>
+          <w:tcPr>
+            <w:tcW w:w="9016" w:type="dxa"/>
+            <w:gridSpan w:val="2"/>
+            <w:tcBorders>
+              <w:top w:val="single" w:sz="4" w:space="0" w:color="000000"/>
+              <w:left w:val="single" w:sz="4" w:space="0" w:color="000000"/>
+              <w:bottom w:val="single" w:sz="4" w:space="0" w:color="000000"/>
+              <w:right w:val="single" w:sz="4" w:space="0" w:color="000000"/>
+            </w:tcBorders>
+            <w:shd w:val="clear" w:color="000000" w:fill="FFFFFF"/>
+            <w:tcMar>
+              <w:left w:w="108" w:type="dxa"/>
+              <w:right w:w="108" w:type="dxa"/>
+            </w:tcMar>
+          </w:tcPr>
+          <w:p>
+            <w:pPr>
+              <w:spacing w:after="0" w:line="240" w:lineRule="auto"/>
+              <w:rPr>
+                <w:rFonts w:ascii="맑은 고딕" w:eastAsia="맑은 고딕" w:hAnsi="맑은 고딕" w:cs="맑은 고딕"/>
+              </w:rPr>
+            </w:pPr>
+            <w:r>
+              <w:rPr>
+                <w:rFonts w:ascii="맑은 고딕" w:eastAsia="맑은 고딕" w:hAnsi="맑은 고딕" w:cs="맑은 고딕"/>
+                <w:b/>
+              </w:rPr>
+              <w:t>보완점 및 계획</w:t>
+            </w:r>
+          </w:p>
+        </w:tc>
+      </w:tr>
+      <w:tr>
+        <w:tc>
+          <w:tcPr>
+            <w:tcW w:w="9016" w:type="dxa"/>
+            <w:gridSpan w:val="2"/>
+            <w:tcBorders>
+              <w:top w:val="single" w:sz="4" w:space="0" w:color="000000"/>
+              <w:left w:val="single" w:sz="4" w:space="0" w:color="000000"/>
+              <w:bottom w:val="single" w:sz="4" w:space="0" w:color="000000"/>
+              <w:right w:val="single" w:sz="4" w:space="0" w:color="000000"/>
+            </w:tcBorders>
+            <w:shd w:val="clear" w:color="000000" w:fill="FFFFFF"/>
+            <w:tcMar>
+              <w:left w:w="108" w:type="dxa"/>
+              <w:right w:w="108" w:type="dxa"/>
+            </w:tcMar>
+          </w:tcPr>
+          <w:p>
+            <w:pPr>
+              <w:numPr>
+                <w:ilvl w:val="0"/>
+                <w:numId w:val="62"/>
+              </w:numPr>
+              <w:spacing w:after="0" w:line="240" w:lineRule="auto"/>
+              <w:ind w:left="760" w:hanging="360"/>
+              <w:rPr>
+                <w:rFonts w:ascii="맑은 고딕" w:eastAsia="맑은 고딕" w:hAnsi="맑은 고딕" w:cs="맑은 고딕"/>
+              </w:rPr>
+            </w:pPr>
+            <w:r>
+              <w:rPr>
+                <w:rFonts w:ascii="맑은 고딕" w:eastAsia="맑은 고딕" w:hAnsi="맑은 고딕" w:cs="맑은 고딕" w:hint="eastAsia"/>
+              </w:rPr>
+              <w:t>최종 제출 전 확인</w:t>
+            </w:r>
+          </w:p>
+        </w:tc>
+      </w:tr>
+      <w:tr>
+        <w:tc>
+          <w:tcPr>
+            <w:tcW w:w="8075" w:type="dxa"/>
+            <w:tcBorders>
+              <w:top w:val="single" w:sz="4" w:space="0" w:color="000000"/>
+              <w:left w:val="single" w:sz="4" w:space="0" w:color="000000"/>
+              <w:bottom w:val="single" w:sz="4" w:space="0" w:color="000000"/>
+              <w:right w:val="single" w:sz="4" w:space="0" w:color="000000"/>
+            </w:tcBorders>
+            <w:shd w:val="clear" w:color="auto" w:fill="C00000"/>
+            <w:tcMar>
+              <w:left w:w="108" w:type="dxa"/>
+              <w:right w:w="108" w:type="dxa"/>
+            </w:tcMar>
+          </w:tcPr>
+          <w:p>
+            <w:pPr>
+              <w:spacing w:after="0" w:line="240" w:lineRule="auto"/>
+              <w:rPr>
+                <w:rFonts w:ascii="맑은 고딕" w:eastAsia="맑은 고딕" w:hAnsi="맑은 고딕" w:cs="맑은 고딕"/>
+              </w:rPr>
+            </w:pPr>
+            <w:r>
+              <w:rPr>
+                <w:rFonts w:ascii="맑은 고딕" w:eastAsia="맑은 고딕" w:hAnsi="맑은 고딕" w:cs="맑은 고딕"/>
+                <w:b/>
+                <w:color w:val="FFFFFF"/>
+              </w:rPr>
+              <w:lastRenderedPageBreak/>
+              <w:t>역할</w:t>
+            </w:r>
+          </w:p>
+        </w:tc>
+        <w:tc>
+          <w:tcPr>
+            <w:tcW w:w="941" w:type="dxa"/>
+            <w:tcBorders>
+              <w:top w:val="single" w:sz="4" w:space="0" w:color="000000"/>
+              <w:left w:val="single" w:sz="4" w:space="0" w:color="000000"/>
+              <w:bottom w:val="single" w:sz="4" w:space="0" w:color="000000"/>
+              <w:right w:val="single" w:sz="4" w:space="0" w:color="000000"/>
+            </w:tcBorders>
+            <w:shd w:val="clear" w:color="auto" w:fill="C00000"/>
+            <w:tcMar>
+              <w:left w:w="108" w:type="dxa"/>
+              <w:right w:w="108" w:type="dxa"/>
+            </w:tcMar>
+          </w:tcPr>
+          <w:p>
+            <w:pPr>
+              <w:spacing w:after="0" w:line="240" w:lineRule="auto"/>
+              <w:rPr>
+                <w:rFonts w:ascii="맑은 고딕" w:eastAsia="맑은 고딕" w:hAnsi="맑은 고딕" w:cs="맑은 고딕"/>
+              </w:rPr>
+            </w:pPr>
+            <w:proofErr w:type="spellStart"/>
+            <w:r>
+              <w:rPr>
+                <w:rFonts w:ascii="맑은 고딕" w:eastAsia="맑은 고딕" w:hAnsi="맑은 고딕" w:cs="맑은 고딕"/>
+                <w:b/>
+                <w:color w:val="FFFFFF"/>
+              </w:rPr>
+              <w:t>강래민</w:t>
+            </w:r>
+            <w:proofErr w:type="spellEnd"/>
+          </w:p>
+        </w:tc>
+      </w:tr>
+      <w:tr>
+        <w:tc>
+          <w:tcPr>
+            <w:tcW w:w="9016" w:type="dxa"/>
+            <w:gridSpan w:val="2"/>
+            <w:tcBorders>
+              <w:top w:val="single" w:sz="4" w:space="0" w:color="000000"/>
+              <w:left w:val="single" w:sz="4" w:space="0" w:color="000000"/>
+              <w:bottom w:val="single" w:sz="4" w:space="0" w:color="000000"/>
+              <w:right w:val="single" w:sz="4" w:space="0" w:color="000000"/>
+            </w:tcBorders>
+            <w:shd w:val="clear" w:color="000000" w:fill="FFFFFF"/>
+            <w:tcMar>
+              <w:left w:w="108" w:type="dxa"/>
+              <w:right w:w="108" w:type="dxa"/>
+            </w:tcMar>
+          </w:tcPr>
+          <w:p>
+            <w:pPr>
+              <w:numPr>
+                <w:ilvl w:val="0"/>
+                <w:numId w:val="63"/>
+              </w:numPr>
+              <w:spacing w:after="0" w:line="240" w:lineRule="auto"/>
+              <w:ind w:left="760" w:hanging="360"/>
+              <w:rPr>
+                <w:rFonts w:ascii="맑은 고딕" w:eastAsia="맑은 고딕" w:hAnsi="맑은 고딕" w:cs="맑은 고딕"/>
+              </w:rPr>
+            </w:pPr>
+            <w:r>
+              <w:rPr>
+                <w:rFonts w:ascii="맑은 고딕" w:eastAsia="맑은 고딕" w:hAnsi="맑은 고딕" w:cs="맑은 고딕"/>
+              </w:rPr>
+              <w:t>서버, 클라이언트 메시지(Signal) 분류 구현</w:t>
+            </w:r>
+          </w:p>
+        </w:tc>
+      </w:tr>
+      <w:tr>
+        <w:trPr>
+          <w:trHeight w:val="1"/>
+        </w:trPr>
+        <w:tc>
+          <w:tcPr>
+            <w:tcW w:w="9016" w:type="dxa"/>
+            <w:gridSpan w:val="2"/>
+            <w:tcBorders>
+              <w:top w:val="single" w:sz="4" w:space="0" w:color="000000"/>
+              <w:left w:val="single" w:sz="4" w:space="0" w:color="000000"/>
+              <w:bottom w:val="single" w:sz="4" w:space="0" w:color="000000"/>
+              <w:right w:val="single" w:sz="4" w:space="0" w:color="000000"/>
+            </w:tcBorders>
+            <w:shd w:val="clear" w:color="000000" w:fill="FFFFFF"/>
+            <w:tcMar>
+              <w:left w:w="108" w:type="dxa"/>
+              <w:right w:w="108" w:type="dxa"/>
+            </w:tcMar>
+          </w:tcPr>
+          <w:p>
+            <w:pPr>
+              <w:spacing w:after="0" w:line="240" w:lineRule="auto"/>
+              <w:rPr>
+                <w:rFonts w:ascii="맑은 고딕" w:eastAsia="맑은 고딕" w:hAnsi="맑은 고딕" w:cs="맑은 고딕"/>
+              </w:rPr>
+            </w:pPr>
+            <w:r>
+              <w:rPr>
+                <w:rFonts w:ascii="맑은 고딕" w:eastAsia="맑은 고딕" w:hAnsi="맑은 고딕" w:cs="맑은 고딕"/>
+                <w:b/>
+              </w:rPr>
+              <w:t>진행상황</w:t>
+            </w:r>
+          </w:p>
+        </w:tc>
+      </w:tr>
+      <w:tr>
+        <w:tc>
+          <w:tcPr>
+            <w:tcW w:w="9016" w:type="dxa"/>
+            <w:gridSpan w:val="2"/>
+            <w:tcBorders>
+              <w:top w:val="single" w:sz="4" w:space="0" w:color="000000"/>
+              <w:left w:val="single" w:sz="4" w:space="0" w:color="000000"/>
+              <w:bottom w:val="single" w:sz="4" w:space="0" w:color="000000"/>
+              <w:right w:val="single" w:sz="4" w:space="0" w:color="000000"/>
+            </w:tcBorders>
+            <w:shd w:val="clear" w:color="000000" w:fill="FFFFFF"/>
+            <w:tcMar>
+              <w:left w:w="108" w:type="dxa"/>
+              <w:right w:w="108" w:type="dxa"/>
+            </w:tcMar>
+          </w:tcPr>
+          <w:p>
+            <w:pPr>
+              <w:numPr>
+                <w:ilvl w:val="0"/>
+                <w:numId w:val="64"/>
+              </w:numPr>
+              <w:spacing w:after="0" w:line="240" w:lineRule="auto"/>
+              <w:ind w:left="760" w:hanging="360"/>
+              <w:rPr>
+                <w:rFonts w:ascii="맑은 고딕" w:eastAsia="맑은 고딕" w:hAnsi="맑은 고딕" w:cs="맑은 고딕"/>
+              </w:rPr>
+            </w:pPr>
+            <w:r>
+              <w:rPr>
+                <w:rFonts w:ascii="맑은 고딕" w:eastAsia="맑은 고딕" w:hAnsi="맑은 고딕" w:cs="맑은 고딕"/>
+              </w:rPr>
+              <w:t xml:space="preserve">몬스터 생성 메시지(Signal)를 클라이언트에서 서버로 전송 시 생성 </w:t>
+            </w:r>
+          </w:p>
+          <w:p>
+            <w:pPr>
+              <w:numPr>
+                <w:ilvl w:val="0"/>
+                <w:numId w:val="64"/>
+              </w:numPr>
+              <w:spacing w:after="0" w:line="240" w:lineRule="auto"/>
+              <w:ind w:left="760" w:hanging="360"/>
+              <w:rPr>
+                <w:rFonts w:ascii="맑은 고딕" w:eastAsia="맑은 고딕" w:hAnsi="맑은 고딕" w:cs="맑은 고딕"/>
+              </w:rPr>
+            </w:pPr>
+            <w:r>
+              <w:rPr>
+                <w:rFonts w:ascii="맑은 고딕" w:eastAsia="맑은 고딕" w:hAnsi="맑은 고딕" w:cs="맑은 고딕"/>
+              </w:rPr>
+              <w:t>게임 종료 메시지(Signal)를 클라이언트에서 서버로 전송 시 종료 및 점수 저장</w:t>
+            </w:r>
+          </w:p>
+        </w:tc>
+      </w:tr>
+      <w:tr>
+        <w:tc>
+          <w:tcPr>
+            <w:tcW w:w="9016" w:type="dxa"/>
+            <w:gridSpan w:val="2"/>
+            <w:tcBorders>
+              <w:top w:val="single" w:sz="4" w:space="0" w:color="000000"/>
+              <w:left w:val="single" w:sz="4" w:space="0" w:color="000000"/>
+              <w:bottom w:val="single" w:sz="4" w:space="0" w:color="000000"/>
+              <w:right w:val="single" w:sz="4" w:space="0" w:color="000000"/>
+            </w:tcBorders>
+            <w:shd w:val="clear" w:color="000000" w:fill="FFFFFF"/>
+            <w:tcMar>
+              <w:left w:w="108" w:type="dxa"/>
+              <w:right w:w="108" w:type="dxa"/>
+            </w:tcMar>
+          </w:tcPr>
+          <w:p>
+            <w:pPr>
+              <w:spacing w:after="0" w:line="240" w:lineRule="auto"/>
+              <w:rPr>
+                <w:rFonts w:ascii="맑은 고딕" w:eastAsia="맑은 고딕" w:hAnsi="맑은 고딕" w:cs="맑은 고딕"/>
+              </w:rPr>
+            </w:pPr>
+            <w:r>
+              <w:rPr>
+                <w:rFonts w:ascii="맑은 고딕" w:eastAsia="맑은 고딕" w:hAnsi="맑은 고딕" w:cs="맑은 고딕"/>
+                <w:b/>
+              </w:rPr>
+              <w:t>보완점 및 계획</w:t>
+            </w:r>
+          </w:p>
+        </w:tc>
+      </w:tr>
+      <w:tr>
+        <w:tc>
+          <w:tcPr>
+            <w:tcW w:w="9016" w:type="dxa"/>
+            <w:gridSpan w:val="2"/>
+            <w:tcBorders>
+              <w:top w:val="single" w:sz="4" w:space="0" w:color="000000"/>
+              <w:left w:val="single" w:sz="4" w:space="0" w:color="000000"/>
+              <w:bottom w:val="single" w:sz="4" w:space="0" w:color="000000"/>
+              <w:right w:val="single" w:sz="4" w:space="0" w:color="000000"/>
+            </w:tcBorders>
+            <w:shd w:val="clear" w:color="000000" w:fill="FFFFFF"/>
+            <w:tcMar>
+              <w:left w:w="108" w:type="dxa"/>
+              <w:right w:w="108" w:type="dxa"/>
+            </w:tcMar>
+          </w:tcPr>
+          <w:p>
+            <w:pPr>
+              <w:numPr>
+                <w:ilvl w:val="0"/>
+                <w:numId w:val="65"/>
+              </w:numPr>
+              <w:spacing w:after="0" w:line="240" w:lineRule="auto"/>
+              <w:ind w:left="760" w:hanging="360"/>
+              <w:rPr>
+                <w:rFonts w:ascii="맑은 고딕" w:eastAsia="맑은 고딕" w:hAnsi="맑은 고딕" w:cs="맑은 고딕"/>
+              </w:rPr>
+            </w:pPr>
+            <w:r>
+              <w:rPr>
+                <w:rFonts w:ascii="맑은 고딕" w:eastAsia="맑은 고딕" w:hAnsi="맑은 고딕" w:cs="맑은 고딕"/>
+              </w:rPr>
+              <w:t xml:space="preserve">서버 동기화 처리 구현 예정(이벤트 기법 </w:t>
+            </w:r>
+            <w:proofErr w:type="gramStart"/>
+            <w:r>
+              <w:rPr>
+                <w:rFonts w:ascii="맑은 고딕" w:eastAsia="맑은 고딕" w:hAnsi="맑은 고딕" w:cs="맑은 고딕"/>
+              </w:rPr>
+              <w:t>활용 :</w:t>
+            </w:r>
+            <w:proofErr w:type="gramEnd"/>
+            <w:r>
+              <w:rPr>
+                <w:rFonts w:ascii="맑은 고딕" w:eastAsia="맑은 고딕" w:hAnsi="맑은 고딕" w:cs="맑은 고딕"/>
+              </w:rPr>
+              <w:t xml:space="preserve"> 스레드 기아상태 방지)</w:t>
+            </w:r>
+          </w:p>
+        </w:tc>
+      </w:tr>
+      <w:tr>
+        <w:tc>
+          <w:tcPr>
+            <w:tcW w:w="8075" w:type="dxa"/>
+            <w:tcBorders>
+              <w:top w:val="single" w:sz="4" w:space="0" w:color="000000"/>
+              <w:left w:val="single" w:sz="4" w:space="0" w:color="000000"/>
+              <w:bottom w:val="single" w:sz="4" w:space="0" w:color="000000"/>
+              <w:right w:val="single" w:sz="4" w:space="0" w:color="000000"/>
+            </w:tcBorders>
+            <w:shd w:val="clear" w:color="auto" w:fill="C00000"/>
+            <w:tcMar>
+              <w:left w:w="108" w:type="dxa"/>
+              <w:right w:w="108" w:type="dxa"/>
+            </w:tcMar>
+          </w:tcPr>
+          <w:p>
+            <w:pPr>
+              <w:spacing w:after="0" w:line="240" w:lineRule="auto"/>
+              <w:rPr>
+                <w:rFonts w:ascii="맑은 고딕" w:eastAsia="맑은 고딕" w:hAnsi="맑은 고딕" w:cs="맑은 고딕"/>
+              </w:rPr>
+            </w:pPr>
+            <w:r>
+              <w:rPr>
+                <w:rFonts w:ascii="맑은 고딕" w:eastAsia="맑은 고딕" w:hAnsi="맑은 고딕" w:cs="맑은 고딕"/>
+                <w:b/>
+                <w:color w:val="FFFFFF"/>
+              </w:rPr>
+              <w:t>역할</w:t>
+            </w:r>
+          </w:p>
+        </w:tc>
+        <w:tc>
+          <w:tcPr>
+            <w:tcW w:w="941" w:type="dxa"/>
+            <w:tcBorders>
+              <w:top w:val="single" w:sz="4" w:space="0" w:color="000000"/>
+              <w:left w:val="single" w:sz="4" w:space="0" w:color="000000"/>
+              <w:bottom w:val="single" w:sz="4" w:space="0" w:color="000000"/>
+              <w:right w:val="single" w:sz="4" w:space="0" w:color="000000"/>
+            </w:tcBorders>
+            <w:shd w:val="clear" w:color="auto" w:fill="C00000"/>
+            <w:tcMar>
+              <w:left w:w="108" w:type="dxa"/>
+              <w:right w:w="108" w:type="dxa"/>
+            </w:tcMar>
+          </w:tcPr>
+          <w:p>
+            <w:pPr>
+              <w:spacing w:after="0" w:line="240" w:lineRule="auto"/>
+              <w:rPr>
+                <w:rFonts w:ascii="맑은 고딕" w:eastAsia="맑은 고딕" w:hAnsi="맑은 고딕" w:cs="맑은 고딕"/>
+              </w:rPr>
+            </w:pPr>
+            <w:r>
+              <w:rPr>
+                <w:rFonts w:ascii="맑은 고딕" w:eastAsia="맑은 고딕" w:hAnsi="맑은 고딕" w:cs="맑은 고딕"/>
+                <w:b/>
+                <w:color w:val="FFFFFF"/>
+              </w:rPr>
+              <w:t>이상호</w:t>
+            </w:r>
+          </w:p>
+        </w:tc>
+      </w:tr>
+      <w:tr>
+        <w:tc>
+          <w:tcPr>
+            <w:tcW w:w="9016" w:type="dxa"/>
+            <w:gridSpan w:val="2"/>
+            <w:tcBorders>
+              <w:top w:val="single" w:sz="4" w:space="0" w:color="000000"/>
+              <w:left w:val="single" w:sz="4" w:space="0" w:color="000000"/>
+              <w:bottom w:val="single" w:sz="4" w:space="0" w:color="000000"/>
+              <w:right w:val="single" w:sz="4" w:space="0" w:color="000000"/>
+            </w:tcBorders>
+            <w:shd w:val="clear" w:color="000000" w:fill="FFFFFF"/>
+            <w:tcMar>
+              <w:left w:w="108" w:type="dxa"/>
+              <w:right w:w="108" w:type="dxa"/>
+            </w:tcMar>
+          </w:tcPr>
+          <w:p>
+            <w:pPr>
+              <w:numPr>
+                <w:ilvl w:val="0"/>
+                <w:numId w:val="66"/>
+              </w:numPr>
+              <w:spacing w:after="0" w:line="240" w:lineRule="auto"/>
+              <w:ind w:left="760" w:hanging="360"/>
+              <w:rPr>
+                <w:rFonts w:ascii="맑은 고딕" w:eastAsia="맑은 고딕" w:hAnsi="맑은 고딕" w:cs="맑은 고딕"/>
+              </w:rPr>
+            </w:pPr>
+            <w:r>
+              <w:rPr>
+                <w:rFonts w:ascii="맑은 고딕" w:eastAsia="맑은 고딕" w:hAnsi="맑은 고딕" w:cs="맑은 고딕" w:hint="eastAsia"/>
+              </w:rPr>
+              <w:t>게임 시작화면 제작</w:t>
+            </w:r>
+          </w:p>
+          <w:p>
+            <w:pPr>
+              <w:numPr>
+                <w:ilvl w:val="0"/>
+                <w:numId w:val="66"/>
+              </w:numPr>
+              <w:spacing w:after="0" w:line="240" w:lineRule="auto"/>
+              <w:ind w:left="760" w:hanging="360"/>
+              <w:rPr>
+                <w:rFonts w:ascii="맑은 고딕" w:eastAsia="맑은 고딕" w:hAnsi="맑은 고딕" w:cs="맑은 고딕"/>
+              </w:rPr>
+            </w:pPr>
+            <w:proofErr w:type="spellStart"/>
+            <w:r>
+              <w:rPr>
+                <w:rFonts w:ascii="맑은 고딕" w:eastAsia="맑은 고딕" w:hAnsi="맑은 고딕" w:cs="맑은 고딕" w:hint="eastAsia"/>
+              </w:rPr>
+              <w:t>P</w:t>
+            </w:r>
+            <w:r>
+              <w:rPr>
+                <w:rFonts w:ascii="맑은 고딕" w:eastAsia="맑은 고딕" w:hAnsi="맑은 고딕" w:cs="맑은 고딕"/>
+              </w:rPr>
+              <w:t>roc</w:t>
+            </w:r>
+            <w:r>
+              <w:rPr>
+                <w:rFonts w:ascii="맑은 고딕" w:eastAsia="맑은 고딕" w:hAnsi="맑은 고딕" w:cs="맑은 고딕" w:hint="eastAsia"/>
+              </w:rPr>
+              <w:t>e</w:t>
+            </w:r>
+            <w:r>
+              <w:rPr>
+                <w:rFonts w:ascii="맑은 고딕" w:eastAsia="맑은 고딕" w:hAnsi="맑은 고딕" w:cs="맑은 고딕"/>
+              </w:rPr>
+              <w:t>ssExit</w:t>
+            </w:r>
+            <w:proofErr w:type="spellEnd"/>
+            <w:r>
+              <w:rPr>
+                <w:rFonts w:ascii="맑은 고딕" w:eastAsia="맑은 고딕" w:hAnsi="맑은 고딕" w:cs="맑은 고딕"/>
+              </w:rPr>
+              <w:t xml:space="preserve">() </w:t>
+            </w:r>
+            <w:r>
+              <w:rPr>
+                <w:rFonts w:ascii="맑은 고딕" w:eastAsia="맑은 고딕" w:hAnsi="맑은 고딕" w:cs="맑은 고딕" w:hint="eastAsia"/>
+              </w:rPr>
+              <w:t>제작</w:t>
+            </w:r>
+          </w:p>
+        </w:tc>
+      </w:tr>
+      <w:tr>
+        <w:trPr>
+          <w:trHeight w:val="1"/>
+        </w:trPr>
+        <w:tc>
+          <w:tcPr>
+            <w:tcW w:w="9016" w:type="dxa"/>
+            <w:gridSpan w:val="2"/>
+            <w:tcBorders>
+              <w:top w:val="single" w:sz="4" w:space="0" w:color="000000"/>
+              <w:left w:val="single" w:sz="4" w:space="0" w:color="000000"/>
+              <w:bottom w:val="single" w:sz="4" w:space="0" w:color="000000"/>
+              <w:right w:val="single" w:sz="4" w:space="0" w:color="000000"/>
+            </w:tcBorders>
+            <w:shd w:val="clear" w:color="000000" w:fill="FFFFFF"/>
+            <w:tcMar>
+              <w:left w:w="108" w:type="dxa"/>
+              <w:right w:w="108" w:type="dxa"/>
+            </w:tcMar>
+          </w:tcPr>
+          <w:p>
+            <w:pPr>
+              <w:spacing w:after="0" w:line="240" w:lineRule="auto"/>
+              <w:rPr>
+                <w:rFonts w:ascii="맑은 고딕" w:eastAsia="맑은 고딕" w:hAnsi="맑은 고딕" w:cs="맑은 고딕"/>
+              </w:rPr>
+            </w:pPr>
+            <w:r>
+              <w:rPr>
+                <w:rFonts w:ascii="맑은 고딕" w:eastAsia="맑은 고딕" w:hAnsi="맑은 고딕" w:cs="맑은 고딕"/>
+                <w:b/>
+              </w:rPr>
+              <w:t>진행상황</w:t>
+            </w:r>
+          </w:p>
+        </w:tc>
+      </w:tr>
+      <w:tr>
+        <w:tc>
+          <w:tcPr>
+            <w:tcW w:w="9016" w:type="dxa"/>
+            <w:gridSpan w:val="2"/>
+            <w:tcBorders>
+              <w:top w:val="single" w:sz="4" w:space="0" w:color="000000"/>
+              <w:left w:val="single" w:sz="4" w:space="0" w:color="000000"/>
+              <w:bottom w:val="single" w:sz="4" w:space="0" w:color="000000"/>
+              <w:right w:val="single" w:sz="4" w:space="0" w:color="000000"/>
+            </w:tcBorders>
+            <w:shd w:val="clear" w:color="000000" w:fill="FFFFFF"/>
+            <w:tcMar>
+              <w:left w:w="108" w:type="dxa"/>
+              <w:right w:w="108" w:type="dxa"/>
+            </w:tcMar>
+          </w:tcPr>
+          <w:p>
+            <w:pPr>
+              <w:numPr>
+                <w:ilvl w:val="0"/>
+                <w:numId w:val="67"/>
+              </w:numPr>
+              <w:spacing w:after="0" w:line="240" w:lineRule="auto"/>
+              <w:ind w:left="760" w:hanging="360"/>
+              <w:rPr>
+                <w:rFonts w:ascii="맑은 고딕" w:eastAsia="맑은 고딕" w:hAnsi="맑은 고딕" w:cs="맑은 고딕"/>
+              </w:rPr>
+            </w:pPr>
+            <w:r>
+              <w:rPr>
+                <w:rFonts w:ascii="맑은 고딕" w:eastAsia="맑은 고딕" w:hAnsi="맑은 고딕" w:cs="맑은 고딕" w:hint="eastAsia"/>
+              </w:rPr>
+              <w:t>미뤄졌던 자동접속 제작</w:t>
+            </w:r>
+          </w:p>
+          <w:p>
+            <w:pPr>
+              <w:numPr>
+                <w:ilvl w:val="0"/>
+                <w:numId w:val="67"/>
+              </w:numPr>
+              <w:spacing w:after="0" w:line="240" w:lineRule="auto"/>
+              <w:ind w:left="760" w:hanging="360"/>
+              <w:rPr>
+                <w:rFonts w:ascii="맑은 고딕" w:eastAsia="맑은 고딕" w:hAnsi="맑은 고딕" w:cs="맑은 고딕"/>
+              </w:rPr>
+            </w:pPr>
+            <w:r>
+              <w:rPr>
+                <w:rFonts w:ascii="맑은 고딕" w:eastAsia="맑은 고딕" w:hAnsi="맑은 고딕" w:cs="맑은 고딕" w:hint="eastAsia"/>
+              </w:rPr>
+              <w:t>게임의 대기화면은 아직 미정</w:t>
+            </w:r>
+          </w:p>
+          <w:p>
+            <w:pPr>
+              <w:numPr>
+                <w:ilvl w:val="0"/>
+                <w:numId w:val="67"/>
+              </w:numPr>
+              <w:spacing w:after="0" w:line="240" w:lineRule="auto"/>
+              <w:ind w:left="760" w:hanging="360"/>
+              <w:rPr>
+                <w:rFonts w:ascii="맑은 고딕" w:eastAsia="맑은 고딕" w:hAnsi="맑은 고딕" w:cs="맑은 고딕"/>
+              </w:rPr>
+            </w:pPr>
+            <w:r>
+              <w:rPr>
+                <w:rFonts w:ascii="맑은 고딕" w:eastAsia="맑은 고딕" w:hAnsi="맑은 고딕" w:cs="맑은 고딕" w:hint="eastAsia"/>
+              </w:rPr>
+              <w:t>원활한 결과처리와 종료프로세스 제작</w:t>
+            </w:r>
+          </w:p>
+        </w:tc>
+      </w:tr>
+      <w:tr>
+        <w:tc>
+          <w:tcPr>
+            <w:tcW w:w="9016" w:type="dxa"/>
+            <w:gridSpan w:val="2"/>
+            <w:tcBorders>
+              <w:top w:val="single" w:sz="4" w:space="0" w:color="000000"/>
+              <w:left w:val="single" w:sz="4" w:space="0" w:color="000000"/>
+              <w:bottom w:val="single" w:sz="4" w:space="0" w:color="000000"/>
+              <w:right w:val="single" w:sz="4" w:space="0" w:color="000000"/>
+            </w:tcBorders>
+            <w:shd w:val="clear" w:color="000000" w:fill="FFFFFF"/>
+            <w:tcMar>
+              <w:left w:w="108" w:type="dxa"/>
+              <w:right w:w="108" w:type="dxa"/>
+            </w:tcMar>
+          </w:tcPr>
+          <w:p>
+            <w:pPr>
+              <w:spacing w:after="0" w:line="240" w:lineRule="auto"/>
+              <w:rPr>
+                <w:rFonts w:ascii="맑은 고딕" w:eastAsia="맑은 고딕" w:hAnsi="맑은 고딕" w:cs="맑은 고딕"/>
+              </w:rPr>
+            </w:pPr>
+            <w:r>
+              <w:rPr>
+                <w:rFonts w:ascii="맑은 고딕" w:eastAsia="맑은 고딕" w:hAnsi="맑은 고딕" w:cs="맑은 고딕"/>
+                <w:b/>
+              </w:rPr>
+              <w:t>보완점 및 계획</w:t>
+            </w:r>
+          </w:p>
+        </w:tc>
+      </w:tr>
+      <w:tr>
+        <w:tc>
+          <w:tcPr>
+            <w:tcW w:w="9016" w:type="dxa"/>
+            <w:gridSpan w:val="2"/>
+            <w:tcBorders>
+              <w:top w:val="single" w:sz="4" w:space="0" w:color="000000"/>
+              <w:left w:val="single" w:sz="4" w:space="0" w:color="000000"/>
+              <w:bottom w:val="single" w:sz="4" w:space="0" w:color="000000"/>
+              <w:right w:val="single" w:sz="4" w:space="0" w:color="000000"/>
+            </w:tcBorders>
+            <w:shd w:val="clear" w:color="000000" w:fill="FFFFFF"/>
+            <w:tcMar>
+              <w:left w:w="108" w:type="dxa"/>
+              <w:right w:w="108" w:type="dxa"/>
+            </w:tcMar>
+          </w:tcPr>
+          <w:p>
+            <w:pPr>
+              <w:numPr>
+                <w:ilvl w:val="0"/>
+                <w:numId w:val="68"/>
+              </w:numPr>
+              <w:spacing w:after="0" w:line="240" w:lineRule="auto"/>
+              <w:ind w:left="760" w:hanging="360"/>
+              <w:rPr>
+                <w:rFonts w:ascii="맑은 고딕" w:eastAsia="맑은 고딕" w:hAnsi="맑은 고딕" w:cs="맑은 고딕"/>
+              </w:rPr>
+            </w:pPr>
+            <w:r>
+              <w:rPr>
+                <w:rFonts w:ascii="맑은 고딕" w:eastAsia="맑은 고딕" w:hAnsi="맑은 고딕" w:cs="맑은 고딕" w:hint="eastAsia"/>
+              </w:rPr>
+              <w:t>노트북 고장으로 인해 진행제작이 한 단계씩 미뤄지고 있음 빠른 제작 요구</w:t>
+            </w:r>
+          </w:p>
+        </w:tc>
+      </w:tr>
+    </w:tbl>
+    <w:p>
+      <w:pPr>
+        <w:rPr>
+          <w:rFonts w:ascii="맑은 고딕" w:eastAsia="맑은 고딕" w:hAnsi="맑은 고딕" w:cs="맑은 고딕" w:hint="eastAsia"/>
           <w:b/>
           <w:sz w:val="32"/>
         </w:rPr>
@@ -23722,7 +25850,7 @@
 </file>
 
 <file path=customXml/itemProps1.xml><?xml version="1.0" encoding="utf-8"?>
-<ds:datastoreItem xmlns:ds="http://schemas.openxmlformats.org/officeDocument/2006/customXml" ds:itemID="{35D1318B-2BC5-49F9-8057-51E7DE184721}">
+<ds:datastoreItem xmlns:ds="http://schemas.openxmlformats.org/officeDocument/2006/customXml" ds:itemID="{54C2C1F4-BC38-4D7F-B4BF-49D23BF5ED3B}">
   <ds:schemaRefs>
     <ds:schemaRef ds:uri="http://schemas.openxmlformats.org/officeDocument/2006/bibliography"/>
   </ds:schemaRefs>

</xml_diff>